<commit_message>
05_09 - Ajustados os estilos dos índices da monografia
</commit_message>
<xml_diff>
--- a/monografia/Monografia.docx
+++ b/monografia/Monografia.docx
@@ -763,7 +763,6 @@
           <w:szCs w:val="28"/>
           <w:lang w:val="pt-BR"/>
         </w:rPr>
-        <w:lastRenderedPageBreak/>
         <w:t>RICARDO CARDOSO PETRÉRE</w:t>
       </w:r>
     </w:p>
@@ -1203,7 +1202,6 @@
           <w:szCs w:val="28"/>
           <w:lang w:val="pt-BR"/>
         </w:rPr>
-        <w:lastRenderedPageBreak/>
         <w:t>AGRADECIMENTOS</w:t>
       </w:r>
     </w:p>
@@ -1723,7 +1721,6 @@
           <w:szCs w:val="28"/>
           <w:lang w:val="pt-BR"/>
         </w:rPr>
-        <w:lastRenderedPageBreak/>
         <w:t>RESUMO</w:t>
       </w:r>
     </w:p>
@@ -1796,7 +1793,6 @@
           <w:szCs w:val="28"/>
         </w:rPr>
       </w:pPr>
-      <w:proofErr w:type="spellStart"/>
       <w:r>
         <w:rPr>
           <w:rFonts w:ascii="Arial" w:hAnsi="Arial" w:cs="Arial"/>
@@ -1805,73 +1801,16 @@
           <w:sz w:val="24"/>
           <w:szCs w:val="28"/>
         </w:rPr>
-        <w:t>Palavras-chaves</w:t>
-      </w:r>
-      <w:proofErr w:type="spellEnd"/>
-      <w:r>
-        <w:rPr>
-          <w:rFonts w:ascii="Arial" w:hAnsi="Arial" w:cs="Arial"/>
-          <w:b/>
-          <w:i/>
-          <w:sz w:val="24"/>
-          <w:szCs w:val="28"/>
-        </w:rPr>
-        <w:t xml:space="preserve">: </w:t>
-      </w:r>
-      <w:r>
-        <w:rPr>
-          <w:rFonts w:ascii="Arial" w:hAnsi="Arial" w:cs="Arial"/>
-          <w:sz w:val="24"/>
-          <w:szCs w:val="28"/>
-        </w:rPr>
-        <w:t xml:space="preserve">Multiplataforma, </w:t>
-      </w:r>
-      <w:proofErr w:type="spellStart"/>
-      <w:r>
-        <w:rPr>
-          <w:rFonts w:ascii="Arial" w:hAnsi="Arial" w:cs="Arial"/>
-          <w:sz w:val="24"/>
-          <w:szCs w:val="28"/>
-        </w:rPr>
-        <w:t>Qt</w:t>
-      </w:r>
-      <w:proofErr w:type="spellEnd"/>
-      <w:r>
-        <w:rPr>
-          <w:rFonts w:ascii="Arial" w:hAnsi="Arial" w:cs="Arial"/>
-          <w:sz w:val="24"/>
-          <w:szCs w:val="28"/>
-        </w:rPr>
-        <w:t xml:space="preserve">, </w:t>
-      </w:r>
-      <w:proofErr w:type="spellStart"/>
-      <w:r>
-        <w:rPr>
-          <w:rFonts w:ascii="Arial" w:hAnsi="Arial" w:cs="Arial"/>
-          <w:sz w:val="24"/>
-          <w:szCs w:val="28"/>
-        </w:rPr>
-        <w:t>Troca</w:t>
-      </w:r>
-      <w:proofErr w:type="spellEnd"/>
-      <w:r>
-        <w:rPr>
-          <w:rFonts w:ascii="Arial" w:hAnsi="Arial" w:cs="Arial"/>
-          <w:sz w:val="24"/>
-          <w:szCs w:val="28"/>
-        </w:rPr>
-        <w:t xml:space="preserve"> de </w:t>
-      </w:r>
-      <w:proofErr w:type="spellStart"/>
-      <w:r>
-        <w:rPr>
-          <w:rFonts w:ascii="Arial" w:hAnsi="Arial" w:cs="Arial"/>
-          <w:sz w:val="24"/>
-          <w:szCs w:val="28"/>
-        </w:rPr>
-        <w:t>mensagens</w:t>
-      </w:r>
-      <w:proofErr w:type="spellEnd"/>
+        <w:t xml:space="preserve">Palavras-chaves: </w:t>
+      </w:r>
+      <w:r>
+        <w:rPr>
+          <w:rFonts w:ascii="Arial" w:hAnsi="Arial" w:cs="Arial"/>
+          <w:sz w:val="24"/>
+          <w:szCs w:val="28"/>
+        </w:rPr>
+        <w:t>Multiplataforma, Qt, Troca de mensagens</w:t>
+      </w:r>
     </w:p>
     <w:p>
       <w:pPr>
@@ -1907,7 +1846,6 @@
           <w:sz w:val="28"/>
           <w:szCs w:val="28"/>
         </w:rPr>
-        <w:lastRenderedPageBreak/>
         <w:t>ABSTRACT</w:t>
       </w:r>
     </w:p>
@@ -1993,19 +1931,18 @@
           <w:szCs w:val="28"/>
           <w:lang w:val="en-US"/>
         </w:rPr>
-        <w:t xml:space="preserve">Cross-platform, </w:t>
-      </w:r>
-      <w:proofErr w:type="spellStart"/>
-      <w:r>
+        <w:t>Cross-platform, Qt, Message exchange</w:t>
+      </w:r>
+    </w:p>
+    <w:p>
+      <w:pPr>
         <w:rPr>
           <w:rFonts w:ascii="Arial" w:hAnsi="Arial" w:cs="Arial"/>
           <w:sz w:val="24"/>
           <w:szCs w:val="28"/>
           <w:lang w:val="en-US"/>
         </w:rPr>
-        <w:t>Qt</w:t>
-      </w:r>
-      <w:proofErr w:type="spellEnd"/>
+      </w:pPr>
       <w:r>
         <w:rPr>
           <w:rFonts w:ascii="Arial" w:hAnsi="Arial" w:cs="Arial"/>
@@ -2013,25 +1950,6 @@
           <w:szCs w:val="28"/>
           <w:lang w:val="en-US"/>
         </w:rPr>
-        <w:t>, Message exchange</w:t>
-      </w:r>
-    </w:p>
-    <w:p>
-      <w:pPr>
-        <w:rPr>
-          <w:rFonts w:ascii="Arial" w:hAnsi="Arial" w:cs="Arial"/>
-          <w:sz w:val="24"/>
-          <w:szCs w:val="28"/>
-          <w:lang w:val="en-US"/>
-        </w:rPr>
-      </w:pPr>
-      <w:r>
-        <w:rPr>
-          <w:rFonts w:ascii="Arial" w:hAnsi="Arial" w:cs="Arial"/>
-          <w:sz w:val="24"/>
-          <w:szCs w:val="28"/>
-          <w:lang w:val="en-US"/>
-        </w:rPr>
         <w:br w:type="page"/>
       </w:r>
     </w:p>
@@ -2043,18 +1961,17 @@
           <w:b/>
           <w:sz w:val="28"/>
           <w:szCs w:val="28"/>
-          <w:lang w:val="en-US"/>
-        </w:rPr>
-      </w:pPr>
-      <w:r>
-        <w:rPr>
-          <w:rFonts w:ascii="Arial" w:hAnsi="Arial" w:cs="Arial"/>
-          <w:b/>
-          <w:sz w:val="28"/>
-          <w:szCs w:val="28"/>
-          <w:lang w:val="en-US"/>
-        </w:rPr>
-        <w:lastRenderedPageBreak/>
+          <w:lang w:val="pt-BR"/>
+        </w:rPr>
+      </w:pPr>
+      <w:r>
+        <w:rPr>
+          <w:rFonts w:ascii="Arial" w:hAnsi="Arial" w:cs="Arial"/>
+          <w:b/>
+          <w:sz w:val="28"/>
+          <w:szCs w:val="28"/>
+          <w:lang w:val="pt-BR"/>
+        </w:rPr>
         <w:t>LISTA DE QUADROS</w:t>
       </w:r>
     </w:p>
@@ -2066,7 +1983,7 @@
           <w:b/>
           <w:sz w:val="28"/>
           <w:szCs w:val="28"/>
-          <w:lang w:val="en-US"/>
+          <w:lang w:val="pt-BR"/>
         </w:rPr>
       </w:pPr>
     </w:p>
@@ -2077,7 +1994,7 @@
           <w:sz w:val="24"/>
           <w:szCs w:val="28"/>
           <w:u w:val="single"/>
-          <w:lang w:val="en-US"/>
+          <w:lang w:val="pt-BR"/>
         </w:rPr>
       </w:pPr>
     </w:p>
@@ -2088,7 +2005,7 @@
           <w:sz w:val="24"/>
           <w:szCs w:val="28"/>
           <w:u w:val="single"/>
-          <w:lang w:val="en-US"/>
+          <w:lang w:val="pt-BR"/>
         </w:rPr>
       </w:pPr>
     </w:p>
@@ -2099,7 +2016,7 @@
           <w:sz w:val="24"/>
           <w:szCs w:val="28"/>
           <w:u w:val="single"/>
-          <w:lang w:val="en-US"/>
+          <w:lang w:val="pt-BR"/>
         </w:rPr>
       </w:pPr>
       <w:r>
@@ -2108,7 +2025,7 @@
           <w:sz w:val="24"/>
           <w:szCs w:val="28"/>
           <w:u w:val="single"/>
-          <w:lang w:val="en-US"/>
+          <w:lang w:val="pt-BR"/>
         </w:rPr>
         <w:br w:type="page"/>
       </w:r>
@@ -2121,18 +2038,17 @@
           <w:b/>
           <w:sz w:val="28"/>
           <w:szCs w:val="28"/>
-          <w:lang w:val="en-US"/>
-        </w:rPr>
-      </w:pPr>
-      <w:r>
-        <w:rPr>
-          <w:rFonts w:ascii="Arial" w:hAnsi="Arial" w:cs="Arial"/>
-          <w:b/>
-          <w:sz w:val="28"/>
-          <w:szCs w:val="28"/>
-          <w:lang w:val="en-US"/>
-        </w:rPr>
-        <w:lastRenderedPageBreak/>
+          <w:lang w:val="pt-BR"/>
+        </w:rPr>
+      </w:pPr>
+      <w:r>
+        <w:rPr>
+          <w:rFonts w:ascii="Arial" w:hAnsi="Arial" w:cs="Arial"/>
+          <w:b/>
+          <w:sz w:val="28"/>
+          <w:szCs w:val="28"/>
+          <w:lang w:val="pt-BR"/>
+        </w:rPr>
         <w:t>LISTA DE FIGURAS</w:t>
       </w:r>
     </w:p>
@@ -2144,45 +2060,45 @@
           <w:b/>
           <w:sz w:val="28"/>
           <w:szCs w:val="28"/>
-          <w:lang w:val="en-US"/>
-        </w:rPr>
-      </w:pPr>
-    </w:p>
-    <w:p>
-      <w:pPr>
-        <w:rPr>
-          <w:rFonts w:ascii="Arial" w:hAnsi="Arial" w:cs="Arial"/>
-          <w:sz w:val="24"/>
-          <w:szCs w:val="28"/>
-          <w:lang w:val="en-US"/>
-        </w:rPr>
-      </w:pPr>
-    </w:p>
-    <w:p>
-      <w:pPr>
-        <w:rPr>
-          <w:rFonts w:ascii="Arial" w:hAnsi="Arial" w:cs="Arial"/>
-          <w:sz w:val="24"/>
-          <w:szCs w:val="28"/>
-          <w:lang w:val="en-US"/>
-        </w:rPr>
-      </w:pPr>
-    </w:p>
-    <w:p>
-      <w:pPr>
-        <w:rPr>
-          <w:rFonts w:ascii="Arial" w:hAnsi="Arial" w:cs="Arial"/>
-          <w:sz w:val="24"/>
-          <w:szCs w:val="28"/>
-          <w:lang w:val="en-US"/>
-        </w:rPr>
-      </w:pPr>
-      <w:r>
-        <w:rPr>
-          <w:rFonts w:ascii="Arial" w:hAnsi="Arial" w:cs="Arial"/>
-          <w:sz w:val="24"/>
-          <w:szCs w:val="28"/>
-          <w:lang w:val="en-US"/>
+          <w:lang w:val="pt-BR"/>
+        </w:rPr>
+      </w:pPr>
+    </w:p>
+    <w:p>
+      <w:pPr>
+        <w:rPr>
+          <w:rFonts w:ascii="Arial" w:hAnsi="Arial" w:cs="Arial"/>
+          <w:sz w:val="24"/>
+          <w:szCs w:val="28"/>
+          <w:lang w:val="pt-BR"/>
+        </w:rPr>
+      </w:pPr>
+    </w:p>
+    <w:p>
+      <w:pPr>
+        <w:rPr>
+          <w:rFonts w:ascii="Arial" w:hAnsi="Arial" w:cs="Arial"/>
+          <w:sz w:val="24"/>
+          <w:szCs w:val="28"/>
+          <w:lang w:val="pt-BR"/>
+        </w:rPr>
+      </w:pPr>
+    </w:p>
+    <w:p>
+      <w:pPr>
+        <w:rPr>
+          <w:rFonts w:ascii="Arial" w:hAnsi="Arial" w:cs="Arial"/>
+          <w:sz w:val="24"/>
+          <w:szCs w:val="28"/>
+          <w:lang w:val="pt-BR"/>
+        </w:rPr>
+      </w:pPr>
+      <w:r>
+        <w:rPr>
+          <w:rFonts w:ascii="Arial" w:hAnsi="Arial" w:cs="Arial"/>
+          <w:sz w:val="24"/>
+          <w:szCs w:val="28"/>
+          <w:lang w:val="pt-BR"/>
         </w:rPr>
         <w:br w:type="page"/>
       </w:r>
@@ -2194,18 +2110,17 @@
           <w:b/>
           <w:sz w:val="28"/>
           <w:szCs w:val="28"/>
-          <w:lang w:val="en-US"/>
-        </w:rPr>
-      </w:pPr>
-      <w:r>
-        <w:rPr>
-          <w:rFonts w:ascii="Arial" w:hAnsi="Arial" w:cs="Arial"/>
-          <w:b/>
-          <w:sz w:val="28"/>
-          <w:szCs w:val="28"/>
-          <w:lang w:val="en-US"/>
-        </w:rPr>
-        <w:lastRenderedPageBreak/>
+          <w:lang w:val="pt-BR"/>
+        </w:rPr>
+      </w:pPr>
+      <w:r>
+        <w:rPr>
+          <w:rFonts w:ascii="Arial" w:hAnsi="Arial" w:cs="Arial"/>
+          <w:b/>
+          <w:sz w:val="28"/>
+          <w:szCs w:val="28"/>
+          <w:lang w:val="pt-BR"/>
+        </w:rPr>
         <w:t>LISTA DE SIGLAS</w:t>
       </w:r>
     </w:p>
@@ -2215,35 +2130,35 @@
           <w:rFonts w:ascii="Arial" w:hAnsi="Arial" w:cs="Arial"/>
           <w:sz w:val="28"/>
           <w:szCs w:val="28"/>
-          <w:lang w:val="en-US"/>
-        </w:rPr>
-      </w:pPr>
-    </w:p>
-    <w:p>
-      <w:pPr>
-        <w:rPr>
-          <w:rFonts w:ascii="Arial" w:hAnsi="Arial" w:cs="Arial"/>
-          <w:sz w:val="24"/>
-          <w:szCs w:val="28"/>
-          <w:lang w:val="en-US"/>
-        </w:rPr>
-      </w:pPr>
-    </w:p>
-    <w:p>
-      <w:pPr>
-        <w:rPr>
-          <w:rFonts w:ascii="Arial" w:hAnsi="Arial" w:cs="Arial"/>
-          <w:sz w:val="24"/>
-          <w:szCs w:val="28"/>
-          <w:lang w:val="en-US"/>
-        </w:rPr>
-      </w:pPr>
-      <w:r>
-        <w:rPr>
-          <w:rFonts w:ascii="Arial" w:hAnsi="Arial" w:cs="Arial"/>
-          <w:sz w:val="24"/>
-          <w:szCs w:val="28"/>
-          <w:lang w:val="en-US"/>
+          <w:lang w:val="pt-BR"/>
+        </w:rPr>
+      </w:pPr>
+    </w:p>
+    <w:p>
+      <w:pPr>
+        <w:rPr>
+          <w:rFonts w:ascii="Arial" w:hAnsi="Arial" w:cs="Arial"/>
+          <w:sz w:val="24"/>
+          <w:szCs w:val="28"/>
+          <w:lang w:val="pt-BR"/>
+        </w:rPr>
+      </w:pPr>
+    </w:p>
+    <w:p>
+      <w:pPr>
+        <w:rPr>
+          <w:rFonts w:ascii="Arial" w:hAnsi="Arial" w:cs="Arial"/>
+          <w:sz w:val="24"/>
+          <w:szCs w:val="28"/>
+          <w:lang w:val="pt-BR"/>
+        </w:rPr>
+      </w:pPr>
+      <w:r>
+        <w:rPr>
+          <w:rFonts w:ascii="Arial" w:hAnsi="Arial" w:cs="Arial"/>
+          <w:sz w:val="24"/>
+          <w:szCs w:val="28"/>
+          <w:lang w:val="pt-BR"/>
         </w:rPr>
         <w:br w:type="page"/>
       </w:r>
@@ -2256,65 +2171,1394 @@
           <w:b/>
           <w:sz w:val="28"/>
           <w:szCs w:val="28"/>
-          <w:lang w:val="en-US"/>
-        </w:rPr>
-      </w:pPr>
-      <w:r>
-        <w:rPr>
-          <w:rFonts w:ascii="Arial" w:hAnsi="Arial" w:cs="Arial"/>
-          <w:b/>
-          <w:sz w:val="28"/>
-          <w:szCs w:val="28"/>
-          <w:lang w:val="en-US"/>
-        </w:rPr>
-        <w:lastRenderedPageBreak/>
+          <w:lang w:val="pt-BR"/>
+        </w:rPr>
+        <w:sectPr>
+          <w:headerReference w:type="default" r:id="rId8"/>
+          <w:pgSz w:w="11906" w:h="16838"/>
+          <w:pgMar w:top="1701" w:right="1134" w:bottom="1134" w:left="1701" w:header="709" w:footer="709" w:gutter="0"/>
+          <w:cols w:space="708"/>
+          <w:docGrid w:linePitch="360"/>
+        </w:sectPr>
+      </w:pPr>
+    </w:p>
+    <w:p>
+      <w:pPr>
+        <w:jc w:val="center"/>
+        <w:rPr>
+          <w:rFonts w:ascii="Arial" w:hAnsi="Arial" w:cs="Arial"/>
+          <w:b/>
+          <w:sz w:val="28"/>
+          <w:szCs w:val="28"/>
+          <w:lang w:val="pt-BR"/>
+        </w:rPr>
+      </w:pPr>
+      <w:r>
+        <w:rPr>
+          <w:rFonts w:ascii="Arial" w:hAnsi="Arial" w:cs="Arial"/>
+          <w:b/>
+          <w:sz w:val="28"/>
+          <w:szCs w:val="28"/>
+          <w:lang w:val="pt-BR"/>
+        </w:rPr>
         <w:t>SUMÁRIO</w:t>
       </w:r>
     </w:p>
     <w:p>
       <w:pPr>
-        <w:rPr>
-          <w:rFonts w:ascii="Arial" w:hAnsi="Arial" w:cs="Arial"/>
-          <w:sz w:val="24"/>
-          <w:szCs w:val="28"/>
-          <w:lang w:val="en-US"/>
-        </w:rPr>
-      </w:pPr>
-    </w:p>
-    <w:p>
-      <w:pPr>
-        <w:rPr>
-          <w:rFonts w:ascii="Arial" w:hAnsi="Arial" w:cs="Arial"/>
-          <w:sz w:val="24"/>
-          <w:szCs w:val="28"/>
-          <w:lang w:val="en-US"/>
-        </w:rPr>
-      </w:pPr>
-    </w:p>
-    <w:p>
-      <w:pPr>
-        <w:rPr>
-          <w:rFonts w:ascii="Arial" w:hAnsi="Arial" w:cs="Arial"/>
-          <w:sz w:val="24"/>
-          <w:szCs w:val="28"/>
-          <w:lang w:val="en-US"/>
-        </w:rPr>
-      </w:pPr>
-      <w:r>
-        <w:rPr>
-          <w:rFonts w:ascii="Arial" w:hAnsi="Arial" w:cs="Arial"/>
-          <w:sz w:val="24"/>
-          <w:szCs w:val="28"/>
-          <w:lang w:val="en-US"/>
+        <w:jc w:val="center"/>
+        <w:rPr>
+          <w:rFonts w:ascii="Arial" w:hAnsi="Arial" w:cs="Arial"/>
+          <w:sz w:val="28"/>
+          <w:szCs w:val="28"/>
+          <w:lang w:val="pt-BR"/>
+        </w:rPr>
+      </w:pPr>
+    </w:p>
+    <w:p>
+      <w:pPr>
+        <w:pStyle w:val="Sumrio1"/>
+        <w:tabs>
+          <w:tab w:val="left" w:pos="440"/>
+          <w:tab w:val="right" w:leader="dot" w:pos="9061"/>
+        </w:tabs>
+        <w:rPr>
+          <w:rFonts w:eastAsiaTheme="minorEastAsia"/>
+          <w:b/>
+          <w:noProof/>
+          <w:lang w:val="pt-BR" w:eastAsia="pt-BR"/>
+        </w:rPr>
+      </w:pPr>
+      <w:r>
+        <w:rPr>
+          <w:rFonts w:ascii="Arial" w:hAnsi="Arial" w:cs="Arial"/>
+          <w:b/>
+          <w:sz w:val="24"/>
+          <w:szCs w:val="28"/>
+          <w:lang w:val="pt-BR"/>
+        </w:rPr>
+        <w:fldChar w:fldCharType="begin"/>
+      </w:r>
+      <w:r>
+        <w:rPr>
+          <w:rFonts w:ascii="Arial" w:hAnsi="Arial" w:cs="Arial"/>
+          <w:b/>
+          <w:sz w:val="24"/>
+          <w:szCs w:val="28"/>
+          <w:lang w:val="pt-BR"/>
+        </w:rPr>
+        <w:instrText xml:space="preserve"> TOC \o "2-3" \h \z \t "Título 1;1;Nível 2;2;Nível 3;3;Nível 4;4;Nível 1;1" </w:instrText>
+      </w:r>
+      <w:r>
+        <w:rPr>
+          <w:rFonts w:ascii="Arial" w:hAnsi="Arial" w:cs="Arial"/>
+          <w:b/>
+          <w:sz w:val="24"/>
+          <w:szCs w:val="28"/>
+          <w:lang w:val="pt-BR"/>
+        </w:rPr>
+        <w:fldChar w:fldCharType="separate"/>
+      </w:r>
+      <w:hyperlink w:anchor="_Toc397712270" w:history="1">
+        <w:r>
+          <w:rPr>
+            <w:rStyle w:val="Hyperlink"/>
+            <w:b/>
+            <w:noProof/>
+          </w:rPr>
+          <w:t>1</w:t>
+        </w:r>
+        <w:r>
+          <w:rPr>
+            <w:rFonts w:eastAsiaTheme="minorEastAsia"/>
+            <w:b/>
+            <w:noProof/>
+            <w:lang w:val="pt-BR" w:eastAsia="pt-BR"/>
+          </w:rPr>
+          <w:tab/>
+        </w:r>
+        <w:r>
+          <w:rPr>
+            <w:rStyle w:val="Hyperlink"/>
+            <w:b/>
+            <w:noProof/>
+          </w:rPr>
+          <w:t>INTRODUÇÃO</w:t>
+        </w:r>
+        <w:r>
+          <w:rPr>
+            <w:b/>
+            <w:noProof/>
+            <w:webHidden/>
+          </w:rPr>
+          <w:tab/>
+        </w:r>
+        <w:r>
+          <w:rPr>
+            <w:b/>
+            <w:noProof/>
+            <w:webHidden/>
+          </w:rPr>
+          <w:fldChar w:fldCharType="begin"/>
+        </w:r>
+        <w:r>
+          <w:rPr>
+            <w:b/>
+            <w:noProof/>
+            <w:webHidden/>
+          </w:rPr>
+          <w:instrText xml:space="preserve"> PAGEREF _Toc397712270 \h </w:instrText>
+        </w:r>
+        <w:r>
+          <w:rPr>
+            <w:b/>
+            <w:noProof/>
+            <w:webHidden/>
+          </w:rPr>
+        </w:r>
+        <w:r>
+          <w:rPr>
+            <w:b/>
+            <w:noProof/>
+            <w:webHidden/>
+          </w:rPr>
+          <w:fldChar w:fldCharType="separate"/>
+        </w:r>
+        <w:r>
+          <w:rPr>
+            <w:b/>
+            <w:noProof/>
+            <w:webHidden/>
+          </w:rPr>
+          <w:t>12</w:t>
+        </w:r>
+        <w:r>
+          <w:rPr>
+            <w:b/>
+            <w:noProof/>
+            <w:webHidden/>
+          </w:rPr>
+          <w:fldChar w:fldCharType="end"/>
+        </w:r>
+      </w:hyperlink>
+    </w:p>
+    <w:p>
+      <w:pPr>
+        <w:pStyle w:val="Sumrio1"/>
+        <w:tabs>
+          <w:tab w:val="left" w:pos="440"/>
+          <w:tab w:val="right" w:leader="dot" w:pos="9061"/>
+        </w:tabs>
+        <w:rPr>
+          <w:rFonts w:eastAsiaTheme="minorEastAsia"/>
+          <w:b/>
+          <w:noProof/>
+          <w:lang w:val="pt-BR" w:eastAsia="pt-BR"/>
+        </w:rPr>
+      </w:pPr>
+      <w:hyperlink w:anchor="_Toc397712271" w:history="1">
+        <w:r>
+          <w:rPr>
+            <w:rStyle w:val="Hyperlink"/>
+            <w:b/>
+            <w:noProof/>
+          </w:rPr>
+          <w:t>2</w:t>
+        </w:r>
+        <w:r>
+          <w:rPr>
+            <w:rFonts w:eastAsiaTheme="minorEastAsia"/>
+            <w:b/>
+            <w:noProof/>
+            <w:lang w:val="pt-BR" w:eastAsia="pt-BR"/>
+          </w:rPr>
+          <w:tab/>
+        </w:r>
+        <w:r>
+          <w:rPr>
+            <w:rStyle w:val="Hyperlink"/>
+            <w:b/>
+            <w:noProof/>
+          </w:rPr>
+          <w:t>TECNOLOGIA UTILIZADA</w:t>
+        </w:r>
+        <w:r>
+          <w:rPr>
+            <w:b/>
+            <w:noProof/>
+            <w:webHidden/>
+          </w:rPr>
+          <w:tab/>
+        </w:r>
+        <w:r>
+          <w:rPr>
+            <w:b/>
+            <w:noProof/>
+            <w:webHidden/>
+          </w:rPr>
+          <w:fldChar w:fldCharType="begin"/>
+        </w:r>
+        <w:r>
+          <w:rPr>
+            <w:b/>
+            <w:noProof/>
+            <w:webHidden/>
+          </w:rPr>
+          <w:instrText xml:space="preserve"> PAGEREF _Toc397712271 \h </w:instrText>
+        </w:r>
+        <w:r>
+          <w:rPr>
+            <w:b/>
+            <w:noProof/>
+            <w:webHidden/>
+          </w:rPr>
+        </w:r>
+        <w:r>
+          <w:rPr>
+            <w:b/>
+            <w:noProof/>
+            <w:webHidden/>
+          </w:rPr>
+          <w:fldChar w:fldCharType="separate"/>
+        </w:r>
+        <w:r>
+          <w:rPr>
+            <w:b/>
+            <w:noProof/>
+            <w:webHidden/>
+          </w:rPr>
+          <w:t>13</w:t>
+        </w:r>
+        <w:r>
+          <w:rPr>
+            <w:b/>
+            <w:noProof/>
+            <w:webHidden/>
+          </w:rPr>
+          <w:fldChar w:fldCharType="end"/>
+        </w:r>
+      </w:hyperlink>
+    </w:p>
+    <w:p>
+      <w:pPr>
+        <w:pStyle w:val="Sumrio2"/>
+        <w:tabs>
+          <w:tab w:val="left" w:pos="880"/>
+          <w:tab w:val="right" w:leader="dot" w:pos="9061"/>
+        </w:tabs>
+        <w:rPr>
+          <w:rFonts w:eastAsiaTheme="minorEastAsia"/>
+          <w:b/>
+          <w:noProof/>
+          <w:lang w:val="pt-BR" w:eastAsia="pt-BR"/>
+        </w:rPr>
+      </w:pPr>
+      <w:hyperlink w:anchor="_Toc397712272" w:history="1">
+        <w:r>
+          <w:rPr>
+            <w:rStyle w:val="Hyperlink"/>
+            <w:b/>
+            <w:noProof/>
+          </w:rPr>
+          <w:t>2.1</w:t>
+        </w:r>
+        <w:r>
+          <w:rPr>
+            <w:rFonts w:eastAsiaTheme="minorEastAsia"/>
+            <w:b/>
+            <w:noProof/>
+            <w:lang w:val="pt-BR" w:eastAsia="pt-BR"/>
+          </w:rPr>
+          <w:tab/>
+        </w:r>
+        <w:r>
+          <w:rPr>
+            <w:rStyle w:val="Hyperlink"/>
+            <w:b/>
+            <w:noProof/>
+          </w:rPr>
+          <w:t>INTRODUÇÃO</w:t>
+        </w:r>
+        <w:r>
+          <w:rPr>
+            <w:b/>
+            <w:noProof/>
+            <w:webHidden/>
+          </w:rPr>
+          <w:tab/>
+        </w:r>
+        <w:r>
+          <w:rPr>
+            <w:b/>
+            <w:noProof/>
+            <w:webHidden/>
+          </w:rPr>
+          <w:fldChar w:fldCharType="begin"/>
+        </w:r>
+        <w:r>
+          <w:rPr>
+            <w:b/>
+            <w:noProof/>
+            <w:webHidden/>
+          </w:rPr>
+          <w:instrText xml:space="preserve"> PAGEREF _Toc397712272 \h </w:instrText>
+        </w:r>
+        <w:r>
+          <w:rPr>
+            <w:b/>
+            <w:noProof/>
+            <w:webHidden/>
+          </w:rPr>
+        </w:r>
+        <w:r>
+          <w:rPr>
+            <w:b/>
+            <w:noProof/>
+            <w:webHidden/>
+          </w:rPr>
+          <w:fldChar w:fldCharType="separate"/>
+        </w:r>
+        <w:r>
+          <w:rPr>
+            <w:b/>
+            <w:noProof/>
+            <w:webHidden/>
+          </w:rPr>
+          <w:t>13</w:t>
+        </w:r>
+        <w:r>
+          <w:rPr>
+            <w:b/>
+            <w:noProof/>
+            <w:webHidden/>
+          </w:rPr>
+          <w:fldChar w:fldCharType="end"/>
+        </w:r>
+      </w:hyperlink>
+    </w:p>
+    <w:p>
+      <w:pPr>
+        <w:pStyle w:val="Sumrio2"/>
+        <w:tabs>
+          <w:tab w:val="left" w:pos="880"/>
+          <w:tab w:val="right" w:leader="dot" w:pos="9061"/>
+        </w:tabs>
+        <w:rPr>
+          <w:rFonts w:eastAsiaTheme="minorEastAsia"/>
+          <w:b/>
+          <w:noProof/>
+          <w:lang w:val="pt-BR" w:eastAsia="pt-BR"/>
+        </w:rPr>
+      </w:pPr>
+      <w:hyperlink w:anchor="_Toc397712273" w:history="1">
+        <w:r>
+          <w:rPr>
+            <w:rStyle w:val="Hyperlink"/>
+            <w:b/>
+            <w:noProof/>
+          </w:rPr>
+          <w:t>2.2</w:t>
+        </w:r>
+        <w:r>
+          <w:rPr>
+            <w:rFonts w:eastAsiaTheme="minorEastAsia"/>
+            <w:b/>
+            <w:noProof/>
+            <w:lang w:val="pt-BR" w:eastAsia="pt-BR"/>
+          </w:rPr>
+          <w:tab/>
+        </w:r>
+        <w:r>
+          <w:rPr>
+            <w:rStyle w:val="Hyperlink"/>
+            <w:b/>
+            <w:noProof/>
+          </w:rPr>
+          <w:t>QT</w:t>
+        </w:r>
+        <w:r>
+          <w:rPr>
+            <w:b/>
+            <w:noProof/>
+            <w:webHidden/>
+          </w:rPr>
+          <w:tab/>
+        </w:r>
+        <w:r>
+          <w:rPr>
+            <w:b/>
+            <w:noProof/>
+            <w:webHidden/>
+          </w:rPr>
+          <w:fldChar w:fldCharType="begin"/>
+        </w:r>
+        <w:r>
+          <w:rPr>
+            <w:b/>
+            <w:noProof/>
+            <w:webHidden/>
+          </w:rPr>
+          <w:instrText xml:space="preserve"> PAGEREF _Toc397712273 \h </w:instrText>
+        </w:r>
+        <w:r>
+          <w:rPr>
+            <w:b/>
+            <w:noProof/>
+            <w:webHidden/>
+          </w:rPr>
+        </w:r>
+        <w:r>
+          <w:rPr>
+            <w:b/>
+            <w:noProof/>
+            <w:webHidden/>
+          </w:rPr>
+          <w:fldChar w:fldCharType="separate"/>
+        </w:r>
+        <w:r>
+          <w:rPr>
+            <w:b/>
+            <w:noProof/>
+            <w:webHidden/>
+          </w:rPr>
+          <w:t>13</w:t>
+        </w:r>
+        <w:r>
+          <w:rPr>
+            <w:b/>
+            <w:noProof/>
+            <w:webHidden/>
+          </w:rPr>
+          <w:fldChar w:fldCharType="end"/>
+        </w:r>
+      </w:hyperlink>
+    </w:p>
+    <w:p>
+      <w:pPr>
+        <w:pStyle w:val="Sumrio2"/>
+        <w:tabs>
+          <w:tab w:val="left" w:pos="880"/>
+          <w:tab w:val="right" w:leader="dot" w:pos="9061"/>
+        </w:tabs>
+        <w:rPr>
+          <w:rFonts w:eastAsiaTheme="minorEastAsia"/>
+          <w:b/>
+          <w:noProof/>
+          <w:lang w:val="pt-BR" w:eastAsia="pt-BR"/>
+        </w:rPr>
+      </w:pPr>
+      <w:hyperlink w:anchor="_Toc397712274" w:history="1">
+        <w:r>
+          <w:rPr>
+            <w:rStyle w:val="Hyperlink"/>
+            <w:b/>
+            <w:noProof/>
+          </w:rPr>
+          <w:t>2.3</w:t>
+        </w:r>
+        <w:r>
+          <w:rPr>
+            <w:rFonts w:eastAsiaTheme="minorEastAsia"/>
+            <w:b/>
+            <w:noProof/>
+            <w:lang w:val="pt-BR" w:eastAsia="pt-BR"/>
+          </w:rPr>
+          <w:tab/>
+        </w:r>
+        <w:r>
+          <w:rPr>
+            <w:rStyle w:val="Hyperlink"/>
+            <w:b/>
+            <w:noProof/>
+          </w:rPr>
+          <w:t>QT CREATOR</w:t>
+        </w:r>
+        <w:r>
+          <w:rPr>
+            <w:b/>
+            <w:noProof/>
+            <w:webHidden/>
+          </w:rPr>
+          <w:tab/>
+        </w:r>
+        <w:r>
+          <w:rPr>
+            <w:b/>
+            <w:noProof/>
+            <w:webHidden/>
+          </w:rPr>
+          <w:fldChar w:fldCharType="begin"/>
+        </w:r>
+        <w:r>
+          <w:rPr>
+            <w:b/>
+            <w:noProof/>
+            <w:webHidden/>
+          </w:rPr>
+          <w:instrText xml:space="preserve"> PAGEREF _Toc397712274 \h </w:instrText>
+        </w:r>
+        <w:r>
+          <w:rPr>
+            <w:b/>
+            <w:noProof/>
+            <w:webHidden/>
+          </w:rPr>
+        </w:r>
+        <w:r>
+          <w:rPr>
+            <w:b/>
+            <w:noProof/>
+            <w:webHidden/>
+          </w:rPr>
+          <w:fldChar w:fldCharType="separate"/>
+        </w:r>
+        <w:r>
+          <w:rPr>
+            <w:b/>
+            <w:noProof/>
+            <w:webHidden/>
+          </w:rPr>
+          <w:t>14</w:t>
+        </w:r>
+        <w:r>
+          <w:rPr>
+            <w:b/>
+            <w:noProof/>
+            <w:webHidden/>
+          </w:rPr>
+          <w:fldChar w:fldCharType="end"/>
+        </w:r>
+      </w:hyperlink>
+    </w:p>
+    <w:p>
+      <w:pPr>
+        <w:pStyle w:val="Sumrio3"/>
+        <w:tabs>
+          <w:tab w:val="left" w:pos="1320"/>
+          <w:tab w:val="right" w:leader="dot" w:pos="9061"/>
+        </w:tabs>
+        <w:rPr>
+          <w:rFonts w:eastAsiaTheme="minorEastAsia"/>
+          <w:b/>
+          <w:noProof/>
+          <w:lang w:val="pt-BR" w:eastAsia="pt-BR"/>
+        </w:rPr>
+      </w:pPr>
+      <w:hyperlink w:anchor="_Toc397712275" w:history="1">
+        <w:r>
+          <w:rPr>
+            <w:rStyle w:val="Hyperlink"/>
+            <w:b/>
+            <w:noProof/>
+          </w:rPr>
+          <w:t>2.3.1</w:t>
+        </w:r>
+        <w:r>
+          <w:rPr>
+            <w:rFonts w:eastAsiaTheme="minorEastAsia"/>
+            <w:b/>
+            <w:noProof/>
+            <w:lang w:val="pt-BR" w:eastAsia="pt-BR"/>
+          </w:rPr>
+          <w:tab/>
+        </w:r>
+        <w:r>
+          <w:rPr>
+            <w:rStyle w:val="Hyperlink"/>
+            <w:b/>
+            <w:noProof/>
+          </w:rPr>
+          <w:t>QT QUICK</w:t>
+        </w:r>
+        <w:r>
+          <w:rPr>
+            <w:b/>
+            <w:noProof/>
+            <w:webHidden/>
+          </w:rPr>
+          <w:tab/>
+        </w:r>
+        <w:r>
+          <w:rPr>
+            <w:b/>
+            <w:noProof/>
+            <w:webHidden/>
+          </w:rPr>
+          <w:fldChar w:fldCharType="begin"/>
+        </w:r>
+        <w:r>
+          <w:rPr>
+            <w:b/>
+            <w:noProof/>
+            <w:webHidden/>
+          </w:rPr>
+          <w:instrText xml:space="preserve"> PAGEREF _Toc397712275 \h </w:instrText>
+        </w:r>
+        <w:r>
+          <w:rPr>
+            <w:b/>
+            <w:noProof/>
+            <w:webHidden/>
+          </w:rPr>
+        </w:r>
+        <w:r>
+          <w:rPr>
+            <w:b/>
+            <w:noProof/>
+            <w:webHidden/>
+          </w:rPr>
+          <w:fldChar w:fldCharType="separate"/>
+        </w:r>
+        <w:r>
+          <w:rPr>
+            <w:b/>
+            <w:noProof/>
+            <w:webHidden/>
+          </w:rPr>
+          <w:t>14</w:t>
+        </w:r>
+        <w:r>
+          <w:rPr>
+            <w:b/>
+            <w:noProof/>
+            <w:webHidden/>
+          </w:rPr>
+          <w:fldChar w:fldCharType="end"/>
+        </w:r>
+      </w:hyperlink>
+    </w:p>
+    <w:p>
+      <w:pPr>
+        <w:pStyle w:val="Sumrio4"/>
+        <w:tabs>
+          <w:tab w:val="left" w:pos="1540"/>
+          <w:tab w:val="right" w:leader="dot" w:pos="9061"/>
+        </w:tabs>
+        <w:rPr>
+          <w:rFonts w:eastAsiaTheme="minorEastAsia"/>
+          <w:b/>
+          <w:noProof/>
+          <w:lang w:val="pt-BR" w:eastAsia="pt-BR"/>
+        </w:rPr>
+      </w:pPr>
+      <w:hyperlink w:anchor="_Toc397712276" w:history="1">
+        <w:r>
+          <w:rPr>
+            <w:rStyle w:val="Hyperlink"/>
+            <w:b/>
+            <w:noProof/>
+          </w:rPr>
+          <w:t>2.3.1.1</w:t>
+        </w:r>
+        <w:r>
+          <w:rPr>
+            <w:rFonts w:eastAsiaTheme="minorEastAsia"/>
+            <w:b/>
+            <w:noProof/>
+            <w:lang w:val="pt-BR" w:eastAsia="pt-BR"/>
+          </w:rPr>
+          <w:tab/>
+        </w:r>
+        <w:r>
+          <w:rPr>
+            <w:rStyle w:val="Hyperlink"/>
+            <w:b/>
+            <w:noProof/>
+          </w:rPr>
+          <w:t>QML</w:t>
+        </w:r>
+        <w:r>
+          <w:rPr>
+            <w:b/>
+            <w:noProof/>
+            <w:webHidden/>
+          </w:rPr>
+          <w:tab/>
+        </w:r>
+        <w:r>
+          <w:rPr>
+            <w:b/>
+            <w:noProof/>
+            <w:webHidden/>
+          </w:rPr>
+          <w:fldChar w:fldCharType="begin"/>
+        </w:r>
+        <w:r>
+          <w:rPr>
+            <w:b/>
+            <w:noProof/>
+            <w:webHidden/>
+          </w:rPr>
+          <w:instrText xml:space="preserve"> PAGEREF _Toc397712276 \h </w:instrText>
+        </w:r>
+        <w:r>
+          <w:rPr>
+            <w:b/>
+            <w:noProof/>
+            <w:webHidden/>
+          </w:rPr>
+        </w:r>
+        <w:r>
+          <w:rPr>
+            <w:b/>
+            <w:noProof/>
+            <w:webHidden/>
+          </w:rPr>
+          <w:fldChar w:fldCharType="separate"/>
+        </w:r>
+        <w:r>
+          <w:rPr>
+            <w:b/>
+            <w:noProof/>
+            <w:webHidden/>
+          </w:rPr>
+          <w:t>14</w:t>
+        </w:r>
+        <w:r>
+          <w:rPr>
+            <w:b/>
+            <w:noProof/>
+            <w:webHidden/>
+          </w:rPr>
+          <w:fldChar w:fldCharType="end"/>
+        </w:r>
+      </w:hyperlink>
+    </w:p>
+    <w:p>
+      <w:pPr>
+        <w:pStyle w:val="Sumrio3"/>
+        <w:tabs>
+          <w:tab w:val="left" w:pos="1320"/>
+          <w:tab w:val="right" w:leader="dot" w:pos="9061"/>
+        </w:tabs>
+        <w:rPr>
+          <w:rFonts w:eastAsiaTheme="minorEastAsia"/>
+          <w:b/>
+          <w:noProof/>
+          <w:lang w:val="pt-BR" w:eastAsia="pt-BR"/>
+        </w:rPr>
+      </w:pPr>
+      <w:hyperlink w:anchor="_Toc397712277" w:history="1">
+        <w:r>
+          <w:rPr>
+            <w:rStyle w:val="Hyperlink"/>
+            <w:b/>
+            <w:noProof/>
+          </w:rPr>
+          <w:t>2.3.2</w:t>
+        </w:r>
+        <w:r>
+          <w:rPr>
+            <w:rFonts w:eastAsiaTheme="minorEastAsia"/>
+            <w:b/>
+            <w:noProof/>
+            <w:lang w:val="pt-BR" w:eastAsia="pt-BR"/>
+          </w:rPr>
+          <w:tab/>
+        </w:r>
+        <w:r>
+          <w:rPr>
+            <w:rStyle w:val="Hyperlink"/>
+            <w:b/>
+            <w:noProof/>
+          </w:rPr>
+          <w:t>QT WIDGETS</w:t>
+        </w:r>
+        <w:r>
+          <w:rPr>
+            <w:b/>
+            <w:noProof/>
+            <w:webHidden/>
+          </w:rPr>
+          <w:tab/>
+        </w:r>
+        <w:r>
+          <w:rPr>
+            <w:b/>
+            <w:noProof/>
+            <w:webHidden/>
+          </w:rPr>
+          <w:fldChar w:fldCharType="begin"/>
+        </w:r>
+        <w:r>
+          <w:rPr>
+            <w:b/>
+            <w:noProof/>
+            <w:webHidden/>
+          </w:rPr>
+          <w:instrText xml:space="preserve"> PAGEREF _Toc397712277 \h </w:instrText>
+        </w:r>
+        <w:r>
+          <w:rPr>
+            <w:b/>
+            <w:noProof/>
+            <w:webHidden/>
+          </w:rPr>
+        </w:r>
+        <w:r>
+          <w:rPr>
+            <w:b/>
+            <w:noProof/>
+            <w:webHidden/>
+          </w:rPr>
+          <w:fldChar w:fldCharType="separate"/>
+        </w:r>
+        <w:r>
+          <w:rPr>
+            <w:b/>
+            <w:noProof/>
+            <w:webHidden/>
+          </w:rPr>
+          <w:t>15</w:t>
+        </w:r>
+        <w:r>
+          <w:rPr>
+            <w:b/>
+            <w:noProof/>
+            <w:webHidden/>
+          </w:rPr>
+          <w:fldChar w:fldCharType="end"/>
+        </w:r>
+      </w:hyperlink>
+    </w:p>
+    <w:p>
+      <w:pPr>
+        <w:pStyle w:val="Sumrio1"/>
+        <w:tabs>
+          <w:tab w:val="left" w:pos="440"/>
+          <w:tab w:val="right" w:leader="dot" w:pos="9061"/>
+        </w:tabs>
+        <w:rPr>
+          <w:rFonts w:eastAsiaTheme="minorEastAsia"/>
+          <w:b/>
+          <w:noProof/>
+          <w:lang w:val="pt-BR" w:eastAsia="pt-BR"/>
+        </w:rPr>
+      </w:pPr>
+      <w:hyperlink w:anchor="_Toc397712278" w:history="1">
+        <w:r>
+          <w:rPr>
+            <w:rStyle w:val="Hyperlink"/>
+            <w:b/>
+            <w:noProof/>
+            <w:lang w:val="pt-BR"/>
+          </w:rPr>
+          <w:t>3</w:t>
+        </w:r>
+        <w:r>
+          <w:rPr>
+            <w:rFonts w:eastAsiaTheme="minorEastAsia"/>
+            <w:b/>
+            <w:noProof/>
+            <w:lang w:val="pt-BR" w:eastAsia="pt-BR"/>
+          </w:rPr>
+          <w:tab/>
+        </w:r>
+        <w:r>
+          <w:rPr>
+            <w:rStyle w:val="Hyperlink"/>
+            <w:b/>
+            <w:noProof/>
+            <w:lang w:val="pt-BR"/>
+          </w:rPr>
+          <w:t>ALTERNATIVAS AO QT</w:t>
+        </w:r>
+        <w:r>
+          <w:rPr>
+            <w:b/>
+            <w:noProof/>
+            <w:webHidden/>
+          </w:rPr>
+          <w:tab/>
+        </w:r>
+        <w:r>
+          <w:rPr>
+            <w:b/>
+            <w:noProof/>
+            <w:webHidden/>
+          </w:rPr>
+          <w:fldChar w:fldCharType="begin"/>
+        </w:r>
+        <w:r>
+          <w:rPr>
+            <w:b/>
+            <w:noProof/>
+            <w:webHidden/>
+          </w:rPr>
+          <w:instrText xml:space="preserve"> PAGEREF _Toc397712278 \h </w:instrText>
+        </w:r>
+        <w:r>
+          <w:rPr>
+            <w:b/>
+            <w:noProof/>
+            <w:webHidden/>
+          </w:rPr>
+        </w:r>
+        <w:r>
+          <w:rPr>
+            <w:b/>
+            <w:noProof/>
+            <w:webHidden/>
+          </w:rPr>
+          <w:fldChar w:fldCharType="separate"/>
+        </w:r>
+        <w:r>
+          <w:rPr>
+            <w:b/>
+            <w:noProof/>
+            <w:webHidden/>
+          </w:rPr>
+          <w:t>16</w:t>
+        </w:r>
+        <w:r>
+          <w:rPr>
+            <w:b/>
+            <w:noProof/>
+            <w:webHidden/>
+          </w:rPr>
+          <w:fldChar w:fldCharType="end"/>
+        </w:r>
+      </w:hyperlink>
+    </w:p>
+    <w:p>
+      <w:pPr>
+        <w:pStyle w:val="Sumrio1"/>
+        <w:tabs>
+          <w:tab w:val="left" w:pos="440"/>
+          <w:tab w:val="right" w:leader="dot" w:pos="9061"/>
+        </w:tabs>
+        <w:rPr>
+          <w:rFonts w:eastAsiaTheme="minorEastAsia"/>
+          <w:b/>
+          <w:noProof/>
+          <w:lang w:val="pt-BR" w:eastAsia="pt-BR"/>
+        </w:rPr>
+      </w:pPr>
+      <w:hyperlink w:anchor="_Toc397712279" w:history="1">
+        <w:r>
+          <w:rPr>
+            <w:rStyle w:val="Hyperlink"/>
+            <w:b/>
+            <w:noProof/>
+            <w:lang w:val="pt-BR"/>
+          </w:rPr>
+          <w:t>4</w:t>
+        </w:r>
+        <w:r>
+          <w:rPr>
+            <w:rFonts w:eastAsiaTheme="minorEastAsia"/>
+            <w:b/>
+            <w:noProof/>
+            <w:lang w:val="pt-BR" w:eastAsia="pt-BR"/>
+          </w:rPr>
+          <w:tab/>
+        </w:r>
+        <w:r>
+          <w:rPr>
+            <w:rStyle w:val="Hyperlink"/>
+            <w:b/>
+            <w:noProof/>
+            <w:lang w:val="pt-BR"/>
+          </w:rPr>
+          <w:t>ESTUDO DE CASO</w:t>
+        </w:r>
+        <w:r>
+          <w:rPr>
+            <w:b/>
+            <w:noProof/>
+            <w:webHidden/>
+          </w:rPr>
+          <w:tab/>
+        </w:r>
+        <w:r>
+          <w:rPr>
+            <w:b/>
+            <w:noProof/>
+            <w:webHidden/>
+          </w:rPr>
+          <w:fldChar w:fldCharType="begin"/>
+        </w:r>
+        <w:r>
+          <w:rPr>
+            <w:b/>
+            <w:noProof/>
+            <w:webHidden/>
+          </w:rPr>
+          <w:instrText xml:space="preserve"> PAGEREF _Toc397712279 \h </w:instrText>
+        </w:r>
+        <w:r>
+          <w:rPr>
+            <w:b/>
+            <w:noProof/>
+            <w:webHidden/>
+          </w:rPr>
+        </w:r>
+        <w:r>
+          <w:rPr>
+            <w:b/>
+            <w:noProof/>
+            <w:webHidden/>
+          </w:rPr>
+          <w:fldChar w:fldCharType="separate"/>
+        </w:r>
+        <w:r>
+          <w:rPr>
+            <w:b/>
+            <w:noProof/>
+            <w:webHidden/>
+          </w:rPr>
+          <w:t>17</w:t>
+        </w:r>
+        <w:r>
+          <w:rPr>
+            <w:b/>
+            <w:noProof/>
+            <w:webHidden/>
+          </w:rPr>
+          <w:fldChar w:fldCharType="end"/>
+        </w:r>
+      </w:hyperlink>
+    </w:p>
+    <w:p>
+      <w:pPr>
+        <w:pStyle w:val="Sumrio1"/>
+        <w:tabs>
+          <w:tab w:val="left" w:pos="440"/>
+          <w:tab w:val="right" w:leader="dot" w:pos="9061"/>
+        </w:tabs>
+        <w:rPr>
+          <w:rFonts w:eastAsiaTheme="minorEastAsia"/>
+          <w:b/>
+          <w:noProof/>
+          <w:lang w:val="pt-BR" w:eastAsia="pt-BR"/>
+        </w:rPr>
+      </w:pPr>
+      <w:hyperlink w:anchor="_Toc397712280" w:history="1">
+        <w:r>
+          <w:rPr>
+            <w:rStyle w:val="Hyperlink"/>
+            <w:b/>
+            <w:noProof/>
+            <w:lang w:val="pt-BR"/>
+          </w:rPr>
+          <w:t>5</w:t>
+        </w:r>
+        <w:r>
+          <w:rPr>
+            <w:rFonts w:eastAsiaTheme="minorEastAsia"/>
+            <w:b/>
+            <w:noProof/>
+            <w:lang w:val="pt-BR" w:eastAsia="pt-BR"/>
+          </w:rPr>
+          <w:tab/>
+        </w:r>
+        <w:r>
+          <w:rPr>
+            <w:rStyle w:val="Hyperlink"/>
+            <w:b/>
+            <w:noProof/>
+            <w:lang w:val="pt-BR"/>
+          </w:rPr>
+          <w:t>CONCLUSÃO</w:t>
+        </w:r>
+        <w:r>
+          <w:rPr>
+            <w:b/>
+            <w:noProof/>
+            <w:webHidden/>
+          </w:rPr>
+          <w:tab/>
+        </w:r>
+        <w:r>
+          <w:rPr>
+            <w:b/>
+            <w:noProof/>
+            <w:webHidden/>
+          </w:rPr>
+          <w:fldChar w:fldCharType="begin"/>
+        </w:r>
+        <w:r>
+          <w:rPr>
+            <w:b/>
+            <w:noProof/>
+            <w:webHidden/>
+          </w:rPr>
+          <w:instrText xml:space="preserve"> PAGEREF _Toc397712280 \h </w:instrText>
+        </w:r>
+        <w:r>
+          <w:rPr>
+            <w:b/>
+            <w:noProof/>
+            <w:webHidden/>
+          </w:rPr>
+        </w:r>
+        <w:r>
+          <w:rPr>
+            <w:b/>
+            <w:noProof/>
+            <w:webHidden/>
+          </w:rPr>
+          <w:fldChar w:fldCharType="separate"/>
+        </w:r>
+        <w:r>
+          <w:rPr>
+            <w:b/>
+            <w:noProof/>
+            <w:webHidden/>
+          </w:rPr>
+          <w:t>18</w:t>
+        </w:r>
+        <w:r>
+          <w:rPr>
+            <w:b/>
+            <w:noProof/>
+            <w:webHidden/>
+          </w:rPr>
+          <w:fldChar w:fldCharType="end"/>
+        </w:r>
+      </w:hyperlink>
+    </w:p>
+    <w:p>
+      <w:pPr>
+        <w:pStyle w:val="Sumrio1"/>
+        <w:tabs>
+          <w:tab w:val="left" w:pos="440"/>
+          <w:tab w:val="right" w:leader="dot" w:pos="9061"/>
+        </w:tabs>
+        <w:rPr>
+          <w:rFonts w:eastAsiaTheme="minorEastAsia"/>
+          <w:b/>
+          <w:noProof/>
+          <w:lang w:val="pt-BR" w:eastAsia="pt-BR"/>
+        </w:rPr>
+      </w:pPr>
+      <w:hyperlink w:anchor="_Toc397712281" w:history="1">
+        <w:r>
+          <w:rPr>
+            <w:rStyle w:val="Hyperlink"/>
+            <w:b/>
+            <w:noProof/>
+            <w:lang w:val="pt-BR"/>
+          </w:rPr>
+          <w:t>6</w:t>
+        </w:r>
+        <w:r>
+          <w:rPr>
+            <w:rFonts w:eastAsiaTheme="minorEastAsia"/>
+            <w:b/>
+            <w:noProof/>
+            <w:lang w:val="pt-BR" w:eastAsia="pt-BR"/>
+          </w:rPr>
+          <w:tab/>
+        </w:r>
+        <w:r>
+          <w:rPr>
+            <w:rStyle w:val="Hyperlink"/>
+            <w:b/>
+            <w:noProof/>
+            <w:lang w:val="pt-BR"/>
+          </w:rPr>
+          <w:t>TRABALHOS FUTUROS</w:t>
+        </w:r>
+        <w:r>
+          <w:rPr>
+            <w:b/>
+            <w:noProof/>
+            <w:webHidden/>
+          </w:rPr>
+          <w:tab/>
+        </w:r>
+        <w:r>
+          <w:rPr>
+            <w:b/>
+            <w:noProof/>
+            <w:webHidden/>
+          </w:rPr>
+          <w:fldChar w:fldCharType="begin"/>
+        </w:r>
+        <w:r>
+          <w:rPr>
+            <w:b/>
+            <w:noProof/>
+            <w:webHidden/>
+          </w:rPr>
+          <w:instrText xml:space="preserve"> PAGEREF _Toc397712281 \h </w:instrText>
+        </w:r>
+        <w:r>
+          <w:rPr>
+            <w:b/>
+            <w:noProof/>
+            <w:webHidden/>
+          </w:rPr>
+        </w:r>
+        <w:r>
+          <w:rPr>
+            <w:b/>
+            <w:noProof/>
+            <w:webHidden/>
+          </w:rPr>
+          <w:fldChar w:fldCharType="separate"/>
+        </w:r>
+        <w:r>
+          <w:rPr>
+            <w:b/>
+            <w:noProof/>
+            <w:webHidden/>
+          </w:rPr>
+          <w:t>19</w:t>
+        </w:r>
+        <w:r>
+          <w:rPr>
+            <w:b/>
+            <w:noProof/>
+            <w:webHidden/>
+          </w:rPr>
+          <w:fldChar w:fldCharType="end"/>
+        </w:r>
+      </w:hyperlink>
+    </w:p>
+    <w:p>
+      <w:pPr>
+        <w:pStyle w:val="Sumrio1"/>
+        <w:tabs>
+          <w:tab w:val="left" w:pos="440"/>
+          <w:tab w:val="right" w:leader="dot" w:pos="9061"/>
+        </w:tabs>
+        <w:rPr>
+          <w:rFonts w:eastAsiaTheme="minorEastAsia"/>
+          <w:b/>
+          <w:noProof/>
+          <w:lang w:val="pt-BR" w:eastAsia="pt-BR"/>
+        </w:rPr>
+      </w:pPr>
+      <w:hyperlink w:anchor="_Toc397712282" w:history="1">
+        <w:r>
+          <w:rPr>
+            <w:rStyle w:val="Hyperlink"/>
+            <w:b/>
+            <w:noProof/>
+            <w:lang w:val="pt-BR"/>
+          </w:rPr>
+          <w:t>7</w:t>
+        </w:r>
+        <w:r>
+          <w:rPr>
+            <w:rFonts w:eastAsiaTheme="minorEastAsia"/>
+            <w:b/>
+            <w:noProof/>
+            <w:lang w:val="pt-BR" w:eastAsia="pt-BR"/>
+          </w:rPr>
+          <w:tab/>
+        </w:r>
+        <w:r>
+          <w:rPr>
+            <w:rStyle w:val="Hyperlink"/>
+            <w:b/>
+            <w:noProof/>
+            <w:lang w:val="pt-BR"/>
+          </w:rPr>
+          <w:t>REFERÊNCIAS</w:t>
+        </w:r>
+        <w:r>
+          <w:rPr>
+            <w:b/>
+            <w:noProof/>
+            <w:webHidden/>
+          </w:rPr>
+          <w:tab/>
+        </w:r>
+        <w:r>
+          <w:rPr>
+            <w:b/>
+            <w:noProof/>
+            <w:webHidden/>
+          </w:rPr>
+          <w:fldChar w:fldCharType="begin"/>
+        </w:r>
+        <w:r>
+          <w:rPr>
+            <w:b/>
+            <w:noProof/>
+            <w:webHidden/>
+          </w:rPr>
+          <w:instrText xml:space="preserve"> PAGEREF _Toc397712282 \h </w:instrText>
+        </w:r>
+        <w:r>
+          <w:rPr>
+            <w:b/>
+            <w:noProof/>
+            <w:webHidden/>
+          </w:rPr>
+        </w:r>
+        <w:r>
+          <w:rPr>
+            <w:b/>
+            <w:noProof/>
+            <w:webHidden/>
+          </w:rPr>
+          <w:fldChar w:fldCharType="separate"/>
+        </w:r>
+        <w:r>
+          <w:rPr>
+            <w:b/>
+            <w:noProof/>
+            <w:webHidden/>
+          </w:rPr>
+          <w:t>20</w:t>
+        </w:r>
+        <w:r>
+          <w:rPr>
+            <w:b/>
+            <w:noProof/>
+            <w:webHidden/>
+          </w:rPr>
+          <w:fldChar w:fldCharType="end"/>
+        </w:r>
+      </w:hyperlink>
+    </w:p>
+    <w:p>
+      <w:pPr>
+        <w:rPr>
+          <w:rFonts w:ascii="Arial" w:hAnsi="Arial" w:cs="Arial"/>
+          <w:sz w:val="24"/>
+          <w:szCs w:val="28"/>
+          <w:lang w:val="pt-BR"/>
+        </w:rPr>
+      </w:pPr>
+      <w:r>
+        <w:rPr>
+          <w:rFonts w:ascii="Arial" w:hAnsi="Arial" w:cs="Arial"/>
+          <w:b/>
+          <w:sz w:val="24"/>
+          <w:szCs w:val="28"/>
+          <w:lang w:val="pt-BR"/>
+        </w:rPr>
+        <w:fldChar w:fldCharType="end"/>
+      </w:r>
+      <w:r>
+        <w:rPr>
+          <w:rFonts w:ascii="Arial" w:hAnsi="Arial" w:cs="Arial"/>
+          <w:sz w:val="24"/>
+          <w:szCs w:val="28"/>
+          <w:lang w:val="pt-BR"/>
         </w:rPr>
         <w:br w:type="page"/>
       </w:r>
     </w:p>
     <w:p>
       <w:pPr>
-        <w:spacing w:after="200" w:line="360" w:lineRule="auto"/>
-        <w:jc w:val="both"/>
-        <w:outlineLvl w:val="0"/>
+        <w:pStyle w:val="Nvel1"/>
+      </w:pPr>
+      <w:bookmarkStart w:id="0" w:name="_Toc397712270"/>
+      <w:r>
+        <w:t>INTRODUÇÃO</w:t>
+      </w:r>
+      <w:bookmarkStart w:id="1" w:name="_GoBack"/>
+      <w:bookmarkEnd w:id="0"/>
+      <w:bookmarkEnd w:id="1"/>
+    </w:p>
+    <w:p>
+      <w:pPr>
         <w:rPr>
           <w:rFonts w:ascii="Arial" w:eastAsia="Calibri" w:hAnsi="Arial" w:cs="Arial"/>
           <w:b/>
@@ -2331,103 +3575,66 @@
           <w:szCs w:val="24"/>
           <w:lang w:val="pt-BR"/>
         </w:rPr>
-        <w:lastRenderedPageBreak/>
+        <w:br w:type="page"/>
+      </w:r>
+    </w:p>
+    <w:p>
+      <w:pPr>
+        <w:pStyle w:val="Nvel1"/>
+      </w:pPr>
+      <w:bookmarkStart w:id="2" w:name="_Toc397712271"/>
+      <w:r>
+        <w:t>TECNOLOGIA UTILIZADA</w:t>
+      </w:r>
+      <w:bookmarkEnd w:id="2"/>
+    </w:p>
+    <w:p>
+      <w:pPr>
+        <w:pStyle w:val="Nvel2"/>
+      </w:pPr>
+      <w:bookmarkStart w:id="3" w:name="_Toc397712272"/>
+      <w:r>
         <w:t>INTRODUÇÃO</w:t>
       </w:r>
-    </w:p>
-    <w:p>
-      <w:pPr>
-        <w:pStyle w:val="PargrafodaLista"/>
-        <w:spacing w:after="200" w:line="360" w:lineRule="auto"/>
-        <w:ind w:left="714"/>
-        <w:contextualSpacing w:val="0"/>
-        <w:jc w:val="both"/>
-        <w:outlineLvl w:val="0"/>
-        <w:rPr>
-          <w:rFonts w:ascii="Arial" w:eastAsia="Calibri" w:hAnsi="Arial" w:cs="Arial"/>
-          <w:b/>
-          <w:sz w:val="24"/>
-          <w:szCs w:val="24"/>
-          <w:lang w:val="pt-BR"/>
-        </w:rPr>
-      </w:pPr>
-    </w:p>
-    <w:p>
-      <w:pPr>
-        <w:rPr>
-          <w:rFonts w:ascii="Arial" w:eastAsia="Calibri" w:hAnsi="Arial" w:cs="Arial"/>
-          <w:b/>
-          <w:sz w:val="24"/>
-          <w:szCs w:val="24"/>
-          <w:lang w:val="pt-BR"/>
-        </w:rPr>
-      </w:pPr>
-      <w:r>
-        <w:rPr>
-          <w:rFonts w:ascii="Arial" w:eastAsia="Calibri" w:hAnsi="Arial" w:cs="Arial"/>
-          <w:b/>
-          <w:sz w:val="24"/>
-          <w:szCs w:val="24"/>
-          <w:lang w:val="pt-BR"/>
-        </w:rPr>
-        <w:br w:type="page"/>
-      </w:r>
-    </w:p>
-    <w:p>
-      <w:pPr>
-        <w:spacing w:after="200" w:line="360" w:lineRule="auto"/>
-        <w:jc w:val="both"/>
-        <w:outlineLvl w:val="0"/>
-        <w:rPr>
-          <w:rFonts w:ascii="Arial" w:eastAsia="Calibri" w:hAnsi="Arial" w:cs="Arial"/>
-          <w:b/>
-          <w:sz w:val="24"/>
-          <w:szCs w:val="24"/>
-          <w:lang w:val="pt-BR"/>
-        </w:rPr>
-      </w:pPr>
-      <w:r>
-        <w:rPr>
-          <w:rFonts w:ascii="Arial" w:eastAsia="Calibri" w:hAnsi="Arial" w:cs="Arial"/>
-          <w:b/>
-          <w:sz w:val="24"/>
-          <w:szCs w:val="24"/>
-          <w:lang w:val="pt-BR"/>
-        </w:rPr>
-        <w:lastRenderedPageBreak/>
-        <w:t>TECNOLOGIA UTILIZADA</w:t>
-      </w:r>
-    </w:p>
-    <w:p>
-      <w:pPr>
-        <w:spacing w:after="200" w:line="360" w:lineRule="auto"/>
-        <w:jc w:val="both"/>
-        <w:outlineLvl w:val="0"/>
-        <w:rPr>
-          <w:rFonts w:ascii="Arial" w:hAnsi="Arial" w:cs="Arial"/>
-          <w:b/>
-          <w:sz w:val="24"/>
-        </w:rPr>
-      </w:pPr>
-      <w:r>
-        <w:rPr>
-          <w:rFonts w:ascii="Arial" w:hAnsi="Arial" w:cs="Arial"/>
-          <w:b/>
-          <w:sz w:val="24"/>
-        </w:rPr>
+      <w:bookmarkEnd w:id="3"/>
+    </w:p>
+    <w:p>
+      <w:pPr>
+        <w:ind w:firstLine="720"/>
+        <w:rPr>
+          <w:rFonts w:ascii="Arial" w:hAnsi="Arial" w:cs="Arial"/>
+          <w:sz w:val="24"/>
+          <w:lang w:val="pt-BR"/>
+        </w:rPr>
+      </w:pPr>
+      <w:r>
+        <w:rPr>
+          <w:rFonts w:ascii="Arial" w:hAnsi="Arial" w:cs="Arial"/>
+          <w:sz w:val="24"/>
+          <w:lang w:val="pt-BR"/>
+        </w:rPr>
+        <w:t>Nesse capítulo serão abordados os principais aspectos sobre o framework de desenvolvimento multiplataforma Qt e a ferramenta que utiliza esse framework como base, o Qt Creator. Abordaremos temas como história, plataformas suportadas, tipos de aplicações e vantagens em sua utilização.</w:t>
+      </w:r>
+    </w:p>
+    <w:p>
+      <w:pPr>
+        <w:ind w:firstLine="720"/>
+        <w:rPr>
+          <w:rFonts w:ascii="Arial" w:hAnsi="Arial" w:cs="Arial"/>
+          <w:sz w:val="24"/>
+          <w:lang w:val="pt-BR"/>
+        </w:rPr>
+      </w:pPr>
+    </w:p>
+    <w:p>
+      <w:pPr>
+        <w:pStyle w:val="Nvel2"/>
+      </w:pPr>
+      <w:bookmarkStart w:id="4" w:name="_Toc397712273"/>
+      <w:r>
         <w:t>QT</w:t>
       </w:r>
-    </w:p>
-    <w:p>
-      <w:pPr>
-        <w:spacing w:line="360" w:lineRule="auto"/>
-        <w:jc w:val="both"/>
-        <w:rPr>
-          <w:rFonts w:ascii="Arial" w:hAnsi="Arial" w:cs="Arial"/>
-          <w:b/>
-          <w:sz w:val="24"/>
-        </w:rPr>
-      </w:pPr>
+      <w:bookmarkEnd w:id="4"/>
     </w:p>
     <w:p>
       <w:pPr>
@@ -2446,63 +3653,8 @@
           <w:sz w:val="24"/>
           <w:lang w:val="pt-BR"/>
         </w:rPr>
-        <w:t xml:space="preserve">Segundo </w:t>
-      </w:r>
-      <w:proofErr w:type="spellStart"/>
-      <w:r>
-        <w:rPr>
-          <w:rFonts w:ascii="Arial" w:hAnsi="Arial" w:cs="Arial"/>
-          <w:sz w:val="24"/>
-          <w:lang w:val="pt-BR"/>
-        </w:rPr>
-        <w:t>Blanchette</w:t>
-      </w:r>
-      <w:proofErr w:type="spellEnd"/>
-      <w:r>
-        <w:rPr>
-          <w:rFonts w:ascii="Arial" w:hAnsi="Arial" w:cs="Arial"/>
-          <w:sz w:val="24"/>
-          <w:lang w:val="pt-BR"/>
-        </w:rPr>
-        <w:t xml:space="preserve"> e </w:t>
-      </w:r>
-      <w:proofErr w:type="spellStart"/>
-      <w:r>
-        <w:rPr>
-          <w:rFonts w:ascii="Arial" w:hAnsi="Arial" w:cs="Arial"/>
-          <w:sz w:val="24"/>
-          <w:lang w:val="pt-BR"/>
-        </w:rPr>
-        <w:t>Summerfield</w:t>
-      </w:r>
-      <w:proofErr w:type="spellEnd"/>
-      <w:r>
-        <w:rPr>
-          <w:rFonts w:ascii="Arial" w:hAnsi="Arial" w:cs="Arial"/>
-          <w:sz w:val="24"/>
-          <w:lang w:val="pt-BR"/>
-        </w:rPr>
-        <w:t xml:space="preserve"> (2008), o </w:t>
-      </w:r>
-      <w:proofErr w:type="spellStart"/>
-      <w:r>
-        <w:rPr>
-          <w:rFonts w:ascii="Arial" w:hAnsi="Arial" w:cs="Arial"/>
-          <w:sz w:val="24"/>
-          <w:lang w:val="pt-BR"/>
-        </w:rPr>
-        <w:t>Qt</w:t>
-      </w:r>
-      <w:proofErr w:type="spellEnd"/>
-      <w:r>
-        <w:rPr>
-          <w:rFonts w:ascii="Arial" w:hAnsi="Arial" w:cs="Arial"/>
-          <w:sz w:val="24"/>
-          <w:lang w:val="pt-BR"/>
-        </w:rPr>
-        <w:t xml:space="preserve"> é um framework de desenvolvimento em C++ para a criação de aplicações GUI (</w:t>
-      </w:r>
-      <w:proofErr w:type="spellStart"/>
+        <w:t>Segundo Blanchette e Summerfield (2008), o Qt é um framework de desenvolvimento em C++ para a criação de aplicações GUI (</w:t>
+      </w:r>
       <w:r>
         <w:rPr>
           <w:rFonts w:ascii="Arial" w:hAnsi="Arial" w:cs="Arial"/>
@@ -2510,37 +3662,7 @@
           <w:sz w:val="24"/>
           <w:lang w:val="pt-BR"/>
         </w:rPr>
-        <w:t>Graphical</w:t>
-      </w:r>
-      <w:proofErr w:type="spellEnd"/>
-      <w:r>
-        <w:rPr>
-          <w:rFonts w:ascii="Arial" w:hAnsi="Arial" w:cs="Arial"/>
-          <w:i/>
-          <w:sz w:val="24"/>
-          <w:lang w:val="pt-BR"/>
-        </w:rPr>
-        <w:t xml:space="preserve"> </w:t>
-      </w:r>
-      <w:proofErr w:type="spellStart"/>
-      <w:r>
-        <w:rPr>
-          <w:rFonts w:ascii="Arial" w:hAnsi="Arial" w:cs="Arial"/>
-          <w:i/>
-          <w:sz w:val="24"/>
-          <w:lang w:val="pt-BR"/>
-        </w:rPr>
-        <w:t>User</w:t>
-      </w:r>
-      <w:proofErr w:type="spellEnd"/>
-      <w:r>
-        <w:rPr>
-          <w:rFonts w:ascii="Arial" w:hAnsi="Arial" w:cs="Arial"/>
-          <w:i/>
-          <w:sz w:val="24"/>
-          <w:lang w:val="pt-BR"/>
-        </w:rPr>
-        <w:t xml:space="preserve"> Interface</w:t>
+        <w:t>Graphical User Interface</w:t>
       </w:r>
       <w:r>
         <w:rPr>
@@ -2568,223 +3690,7 @@
           <w:sz w:val="24"/>
           <w:lang w:val="pt-BR"/>
         </w:rPr>
-        <w:t xml:space="preserve">O </w:t>
-      </w:r>
-      <w:proofErr w:type="spellStart"/>
-      <w:r>
-        <w:rPr>
-          <w:rFonts w:ascii="Arial" w:hAnsi="Arial" w:cs="Arial"/>
-          <w:sz w:val="24"/>
-          <w:lang w:val="pt-BR"/>
-        </w:rPr>
-        <w:t>Qt</w:t>
-      </w:r>
-      <w:proofErr w:type="spellEnd"/>
-      <w:r>
-        <w:rPr>
-          <w:rFonts w:ascii="Arial" w:hAnsi="Arial" w:cs="Arial"/>
-          <w:sz w:val="24"/>
-          <w:lang w:val="pt-BR"/>
-        </w:rPr>
-        <w:t xml:space="preserve"> teve seu primeiro lançamento público em maio de 1995. Esta foi inicialmente desenvolvida por </w:t>
-      </w:r>
-      <w:proofErr w:type="spellStart"/>
-      <w:r>
-        <w:rPr>
-          <w:rFonts w:ascii="Arial" w:hAnsi="Arial" w:cs="Arial"/>
-          <w:sz w:val="24"/>
-          <w:lang w:val="pt-BR"/>
-        </w:rPr>
-        <w:t>Haavard</w:t>
-      </w:r>
-      <w:proofErr w:type="spellEnd"/>
-      <w:r>
-        <w:rPr>
-          <w:rFonts w:ascii="Arial" w:hAnsi="Arial" w:cs="Arial"/>
-          <w:sz w:val="24"/>
-          <w:lang w:val="pt-BR"/>
-        </w:rPr>
-        <w:t xml:space="preserve"> </w:t>
-      </w:r>
-      <w:proofErr w:type="spellStart"/>
-      <w:r>
-        <w:rPr>
-          <w:rFonts w:ascii="Arial" w:hAnsi="Arial" w:cs="Arial"/>
-          <w:sz w:val="24"/>
-          <w:lang w:val="pt-BR"/>
-        </w:rPr>
-        <w:t>Nord</w:t>
-      </w:r>
-      <w:proofErr w:type="spellEnd"/>
-      <w:r>
-        <w:rPr>
-          <w:rFonts w:ascii="Arial" w:hAnsi="Arial" w:cs="Arial"/>
-          <w:sz w:val="24"/>
-          <w:lang w:val="pt-BR"/>
-        </w:rPr>
-        <w:t xml:space="preserve"> e </w:t>
-      </w:r>
-      <w:proofErr w:type="spellStart"/>
-      <w:r>
-        <w:rPr>
-          <w:rFonts w:ascii="Arial" w:hAnsi="Arial" w:cs="Arial"/>
-          <w:sz w:val="24"/>
-          <w:lang w:val="pt-BR"/>
-        </w:rPr>
-        <w:t>Eirik</w:t>
-      </w:r>
-      <w:proofErr w:type="spellEnd"/>
-      <w:r>
-        <w:rPr>
-          <w:rFonts w:ascii="Arial" w:hAnsi="Arial" w:cs="Arial"/>
-          <w:sz w:val="24"/>
-          <w:lang w:val="pt-BR"/>
-        </w:rPr>
-        <w:t xml:space="preserve"> </w:t>
-      </w:r>
-      <w:proofErr w:type="spellStart"/>
-      <w:r>
-        <w:rPr>
-          <w:rFonts w:ascii="Arial" w:hAnsi="Arial" w:cs="Arial"/>
-          <w:sz w:val="24"/>
-          <w:lang w:val="pt-BR"/>
-        </w:rPr>
-        <w:t>Chambe</w:t>
-      </w:r>
-      <w:proofErr w:type="spellEnd"/>
-      <w:r>
-        <w:rPr>
-          <w:rFonts w:ascii="Arial" w:hAnsi="Arial" w:cs="Arial"/>
-          <w:sz w:val="24"/>
-          <w:lang w:val="pt-BR"/>
-        </w:rPr>
-        <w:t xml:space="preserve">-Eng. (BLANCHETTE; SUMMERFIELD, 2008). Desde então, o </w:t>
-      </w:r>
-      <w:proofErr w:type="spellStart"/>
-      <w:r>
-        <w:rPr>
-          <w:rFonts w:ascii="Arial" w:hAnsi="Arial" w:cs="Arial"/>
-          <w:sz w:val="24"/>
-          <w:lang w:val="pt-BR"/>
-        </w:rPr>
-        <w:t>Qt</w:t>
-      </w:r>
-      <w:proofErr w:type="spellEnd"/>
-      <w:r>
-        <w:rPr>
-          <w:rFonts w:ascii="Arial" w:hAnsi="Arial" w:cs="Arial"/>
-          <w:sz w:val="24"/>
-          <w:lang w:val="pt-BR"/>
-        </w:rPr>
-        <w:t xml:space="preserve"> tem aumentado cada vez mais sua popularidade, sendo a plataforma utilizada na criação de diversos softwares de renome, como </w:t>
-      </w:r>
-      <w:proofErr w:type="spellStart"/>
-      <w:r>
-        <w:rPr>
-          <w:rFonts w:ascii="Arial" w:hAnsi="Arial" w:cs="Arial"/>
-          <w:sz w:val="24"/>
-          <w:lang w:val="pt-BR"/>
-        </w:rPr>
-        <w:t>Amazon</w:t>
-      </w:r>
-      <w:proofErr w:type="spellEnd"/>
-      <w:r>
-        <w:rPr>
-          <w:rFonts w:ascii="Arial" w:hAnsi="Arial" w:cs="Arial"/>
-          <w:sz w:val="24"/>
-          <w:lang w:val="pt-BR"/>
-        </w:rPr>
-        <w:t xml:space="preserve"> </w:t>
-      </w:r>
-      <w:proofErr w:type="spellStart"/>
-      <w:r>
-        <w:rPr>
-          <w:rFonts w:ascii="Arial" w:hAnsi="Arial" w:cs="Arial"/>
-          <w:sz w:val="24"/>
-          <w:lang w:val="pt-BR"/>
-        </w:rPr>
-        <w:t>Kindle</w:t>
-      </w:r>
-      <w:proofErr w:type="spellEnd"/>
-      <w:r>
-        <w:rPr>
-          <w:rFonts w:ascii="Arial" w:hAnsi="Arial" w:cs="Arial"/>
-          <w:sz w:val="24"/>
-          <w:lang w:val="pt-BR"/>
-        </w:rPr>
-        <w:t xml:space="preserve">, Google Earth, </w:t>
-      </w:r>
-      <w:proofErr w:type="spellStart"/>
-      <w:r>
-        <w:rPr>
-          <w:rFonts w:ascii="Arial" w:hAnsi="Arial" w:cs="Arial"/>
-          <w:sz w:val="24"/>
-          <w:lang w:val="pt-BR"/>
-        </w:rPr>
-        <w:t>Guitar</w:t>
-      </w:r>
-      <w:proofErr w:type="spellEnd"/>
-      <w:r>
-        <w:rPr>
-          <w:rFonts w:ascii="Arial" w:hAnsi="Arial" w:cs="Arial"/>
-          <w:sz w:val="24"/>
-          <w:lang w:val="pt-BR"/>
-        </w:rPr>
-        <w:t xml:space="preserve"> Pro, KDE, EA </w:t>
-      </w:r>
-      <w:proofErr w:type="spellStart"/>
-      <w:r>
-        <w:rPr>
-          <w:rFonts w:ascii="Arial" w:hAnsi="Arial" w:cs="Arial"/>
-          <w:sz w:val="24"/>
-          <w:lang w:val="pt-BR"/>
-        </w:rPr>
-        <w:t>Origin</w:t>
-      </w:r>
-      <w:proofErr w:type="spellEnd"/>
-      <w:r>
-        <w:rPr>
-          <w:rFonts w:ascii="Arial" w:hAnsi="Arial" w:cs="Arial"/>
-          <w:sz w:val="24"/>
-          <w:lang w:val="pt-BR"/>
-        </w:rPr>
-        <w:t xml:space="preserve">, Oracle </w:t>
-      </w:r>
-      <w:proofErr w:type="spellStart"/>
-      <w:r>
-        <w:rPr>
-          <w:rFonts w:ascii="Arial" w:hAnsi="Arial" w:cs="Arial"/>
-          <w:sz w:val="24"/>
-          <w:lang w:val="pt-BR"/>
-        </w:rPr>
-        <w:t>VirtualBox</w:t>
-      </w:r>
-      <w:proofErr w:type="spellEnd"/>
-      <w:r>
-        <w:rPr>
-          <w:rFonts w:ascii="Arial" w:hAnsi="Arial" w:cs="Arial"/>
-          <w:sz w:val="24"/>
-          <w:lang w:val="pt-BR"/>
-        </w:rPr>
-        <w:t xml:space="preserve"> e </w:t>
-      </w:r>
-      <w:proofErr w:type="spellStart"/>
-      <w:r>
-        <w:rPr>
-          <w:rFonts w:ascii="Arial" w:hAnsi="Arial" w:cs="Arial"/>
-          <w:sz w:val="24"/>
-          <w:lang w:val="pt-BR"/>
-        </w:rPr>
-        <w:t>Wireshark</w:t>
-      </w:r>
-      <w:proofErr w:type="spellEnd"/>
-      <w:r>
-        <w:rPr>
-          <w:rFonts w:ascii="Arial" w:hAnsi="Arial" w:cs="Arial"/>
-          <w:sz w:val="24"/>
-          <w:lang w:val="pt-BR"/>
-        </w:rPr>
-        <w:t>.</w:t>
+        <w:t>O Qt teve seu primeiro lançamento público em maio de 1995. Esta foi inicialmente desenvolvida por Haavard Nord e Eirik Chambe-Eng. (BLANCHETTE; SUMMERFIELD, 2008). Desde então, o Qt tem aumentado cada vez mais sua popularidade, sendo a plataforma utilizada na criação de diversos softwares de renome, como Amazon Kindle, Google Earth, Guitar Pro, KDE, EA Origin, Oracle VirtualBox e Wireshark.</w:t>
       </w:r>
     </w:p>
     <w:p>
@@ -2804,133 +3710,7 @@
           <w:sz w:val="24"/>
           <w:lang w:val="pt-BR"/>
         </w:rPr>
-        <w:t xml:space="preserve">Atualmente, o </w:t>
-      </w:r>
-      <w:proofErr w:type="spellStart"/>
-      <w:r>
-        <w:rPr>
-          <w:rFonts w:ascii="Arial" w:hAnsi="Arial" w:cs="Arial"/>
-          <w:sz w:val="24"/>
-          <w:lang w:val="pt-BR"/>
-        </w:rPr>
-        <w:t>Qt</w:t>
-      </w:r>
-      <w:proofErr w:type="spellEnd"/>
-      <w:r>
-        <w:rPr>
-          <w:rFonts w:ascii="Arial" w:hAnsi="Arial" w:cs="Arial"/>
-          <w:sz w:val="24"/>
-          <w:lang w:val="pt-BR"/>
-        </w:rPr>
-        <w:t xml:space="preserve"> é capaz de compilar aplicações para sistemas desktop, como Windows, Mac OS X e distribuições Linux, assim como algumas plataformas mobile, como </w:t>
-      </w:r>
-      <w:proofErr w:type="spellStart"/>
-      <w:r>
-        <w:rPr>
-          <w:rFonts w:ascii="Arial" w:hAnsi="Arial" w:cs="Arial"/>
-          <w:sz w:val="24"/>
-          <w:lang w:val="pt-BR"/>
-        </w:rPr>
-        <w:t>Android</w:t>
-      </w:r>
-      <w:proofErr w:type="spellEnd"/>
-      <w:r>
-        <w:rPr>
-          <w:rFonts w:ascii="Arial" w:hAnsi="Arial" w:cs="Arial"/>
-          <w:sz w:val="24"/>
-          <w:lang w:val="pt-BR"/>
-        </w:rPr>
-        <w:t xml:space="preserve">, </w:t>
-      </w:r>
-      <w:proofErr w:type="spellStart"/>
-      <w:r>
-        <w:rPr>
-          <w:rFonts w:ascii="Arial" w:hAnsi="Arial" w:cs="Arial"/>
-          <w:sz w:val="24"/>
-          <w:lang w:val="pt-BR"/>
-        </w:rPr>
-        <w:t>iOS</w:t>
-      </w:r>
-      <w:proofErr w:type="spellEnd"/>
-      <w:r>
-        <w:rPr>
-          <w:rFonts w:ascii="Arial" w:hAnsi="Arial" w:cs="Arial"/>
-          <w:sz w:val="24"/>
-          <w:lang w:val="pt-BR"/>
-        </w:rPr>
-        <w:t xml:space="preserve">, Windows CE e BlackBerry (QTPROJECT, 2014b). Segundo o </w:t>
-      </w:r>
-      <w:proofErr w:type="spellStart"/>
-      <w:r>
-        <w:rPr>
-          <w:rFonts w:ascii="Arial" w:hAnsi="Arial" w:cs="Arial"/>
-          <w:sz w:val="24"/>
-          <w:lang w:val="pt-BR"/>
-        </w:rPr>
-        <w:t>Qt</w:t>
-      </w:r>
-      <w:proofErr w:type="spellEnd"/>
-      <w:r>
-        <w:rPr>
-          <w:rFonts w:ascii="Arial" w:hAnsi="Arial" w:cs="Arial"/>
-          <w:sz w:val="24"/>
-          <w:lang w:val="pt-BR"/>
-        </w:rPr>
-        <w:t xml:space="preserve"> Project (2014a), está em processo de desenvolvimento o suporte para Windows </w:t>
-      </w:r>
-      <w:proofErr w:type="spellStart"/>
-      <w:r>
-        <w:rPr>
-          <w:rFonts w:ascii="Arial" w:hAnsi="Arial" w:cs="Arial"/>
-          <w:sz w:val="24"/>
-          <w:lang w:val="pt-BR"/>
-        </w:rPr>
-        <w:t>Runtime</w:t>
-      </w:r>
-      <w:proofErr w:type="spellEnd"/>
-      <w:r>
-        <w:rPr>
-          <w:rFonts w:ascii="Arial" w:hAnsi="Arial" w:cs="Arial"/>
-          <w:sz w:val="24"/>
-          <w:lang w:val="pt-BR"/>
-        </w:rPr>
-        <w:t xml:space="preserve"> (</w:t>
-      </w:r>
-      <w:proofErr w:type="spellStart"/>
-      <w:r>
-        <w:rPr>
-          <w:rFonts w:ascii="Arial" w:hAnsi="Arial" w:cs="Arial"/>
-          <w:sz w:val="24"/>
-          <w:lang w:val="pt-BR"/>
-        </w:rPr>
-        <w:t>WinRT</w:t>
-      </w:r>
-      <w:proofErr w:type="spellEnd"/>
-      <w:r>
-        <w:rPr>
-          <w:rFonts w:ascii="Arial" w:hAnsi="Arial" w:cs="Arial"/>
-          <w:sz w:val="24"/>
-          <w:lang w:val="pt-BR"/>
-        </w:rPr>
-        <w:t xml:space="preserve">), permitindo a compilação para Windows Phone e utilização da interface </w:t>
-      </w:r>
-      <w:proofErr w:type="spellStart"/>
-      <w:r>
-        <w:rPr>
-          <w:rFonts w:ascii="Arial" w:hAnsi="Arial" w:cs="Arial"/>
-          <w:sz w:val="24"/>
-          <w:lang w:val="pt-BR"/>
-        </w:rPr>
-        <w:t>MetroUI</w:t>
-      </w:r>
-      <w:proofErr w:type="spellEnd"/>
-      <w:r>
-        <w:rPr>
-          <w:rFonts w:ascii="Arial" w:hAnsi="Arial" w:cs="Arial"/>
-          <w:sz w:val="24"/>
-          <w:lang w:val="pt-BR"/>
-        </w:rPr>
-        <w:t xml:space="preserve"> das versões Windows 8 e Windows 8.1.</w:t>
+        <w:t>Atualmente, o Qt é capaz de compilar aplicações para sistemas desktop, como Windows, Mac OS X e distribuições Linux, assim como algumas plataformas mobile, como Android, iOS, Windows CE e BlackBerry (QTPROJECT, 2014b). Segundo o Qt Project (2014a), está em processo de desenvolvimento o suporte para Windows Runtime (WinRT), permitindo a compilação para Windows Phone e utilização da interface MetroUI das versões Windows 8 e Windows 8.1.</w:t>
       </w:r>
     </w:p>
     <w:p>
@@ -2947,22 +3727,13 @@
     </w:p>
     <w:p>
       <w:pPr>
-        <w:spacing w:after="200" w:line="360" w:lineRule="auto"/>
-        <w:jc w:val="both"/>
-        <w:outlineLvl w:val="0"/>
-        <w:rPr>
-          <w:rFonts w:ascii="Arial" w:hAnsi="Arial" w:cs="Arial"/>
-          <w:sz w:val="24"/>
-        </w:rPr>
-      </w:pPr>
-      <w:r>
-        <w:rPr>
-          <w:rFonts w:ascii="Arial" w:hAnsi="Arial" w:cs="Arial"/>
-          <w:b/>
-          <w:sz w:val="24"/>
-        </w:rPr>
+        <w:pStyle w:val="Nvel2"/>
+      </w:pPr>
+      <w:bookmarkStart w:id="5" w:name="_Toc397712274"/>
+      <w:r>
         <w:t>QT CREATOR</w:t>
       </w:r>
+      <w:bookmarkEnd w:id="5"/>
     </w:p>
     <w:p>
       <w:pPr>
@@ -2975,77 +3746,13 @@
           <w:lang w:val="pt-BR"/>
         </w:rPr>
       </w:pPr>
-      <w:proofErr w:type="spellStart"/>
-      <w:r>
-        <w:rPr>
-          <w:rFonts w:ascii="Arial" w:hAnsi="Arial" w:cs="Arial"/>
-          <w:sz w:val="24"/>
-          <w:lang w:val="pt-BR"/>
-        </w:rPr>
-        <w:t>Qt</w:t>
-      </w:r>
-      <w:proofErr w:type="spellEnd"/>
-      <w:r>
-        <w:rPr>
-          <w:rFonts w:ascii="Arial" w:hAnsi="Arial" w:cs="Arial"/>
-          <w:sz w:val="24"/>
-          <w:lang w:val="pt-BR"/>
-        </w:rPr>
-        <w:t xml:space="preserve"> </w:t>
-      </w:r>
-      <w:proofErr w:type="spellStart"/>
-      <w:r>
-        <w:rPr>
-          <w:rFonts w:ascii="Arial" w:hAnsi="Arial" w:cs="Arial"/>
-          <w:sz w:val="24"/>
-          <w:lang w:val="pt-BR"/>
-        </w:rPr>
-        <w:t>Creator</w:t>
-      </w:r>
-      <w:proofErr w:type="spellEnd"/>
-      <w:r>
-        <w:rPr>
-          <w:rFonts w:ascii="Arial" w:hAnsi="Arial" w:cs="Arial"/>
-          <w:sz w:val="24"/>
-          <w:lang w:val="pt-BR"/>
-        </w:rPr>
-        <w:t xml:space="preserve"> é um ambiente integrado de desenvolvimento (IDE) que provê ao usuário ferramentas para modelar e desenvolver aplicações com a framework de aplicação </w:t>
-      </w:r>
-      <w:proofErr w:type="spellStart"/>
-      <w:r>
-        <w:rPr>
-          <w:rFonts w:ascii="Arial" w:hAnsi="Arial" w:cs="Arial"/>
-          <w:sz w:val="24"/>
-          <w:lang w:val="pt-BR"/>
-        </w:rPr>
-        <w:t>Qt</w:t>
-      </w:r>
-      <w:proofErr w:type="spellEnd"/>
-      <w:r>
-        <w:rPr>
-          <w:rFonts w:ascii="Arial" w:hAnsi="Arial" w:cs="Arial"/>
-          <w:sz w:val="24"/>
-          <w:lang w:val="pt-BR"/>
-        </w:rPr>
-        <w:t xml:space="preserve"> (QT PROJECT, 2014c). É através desta que desenvolvemos o nosso projeto, e é através desta que o desenvolvedor tem acesso às funcionalidades do framework </w:t>
-      </w:r>
-      <w:proofErr w:type="spellStart"/>
-      <w:r>
-        <w:rPr>
-          <w:rFonts w:ascii="Arial" w:hAnsi="Arial" w:cs="Arial"/>
-          <w:sz w:val="24"/>
-          <w:lang w:val="pt-BR"/>
-        </w:rPr>
-        <w:t>Qt</w:t>
-      </w:r>
-      <w:proofErr w:type="spellEnd"/>
-      <w:r>
-        <w:rPr>
-          <w:rFonts w:ascii="Arial" w:hAnsi="Arial" w:cs="Arial"/>
-          <w:sz w:val="24"/>
-          <w:lang w:val="pt-BR"/>
-        </w:rPr>
-        <w:t>.</w:t>
+      <w:r>
+        <w:rPr>
+          <w:rFonts w:ascii="Arial" w:hAnsi="Arial" w:cs="Arial"/>
+          <w:sz w:val="24"/>
+          <w:lang w:val="pt-BR"/>
+        </w:rPr>
+        <w:t>Qt Creator é um ambiente integrado de desenvolvimento (IDE) que provê ao usuário ferramentas para modelar e desenvolver aplicações com a framework de aplicação Qt (QT PROJECT, 2014c). É através desta que desenvolvemos o nosso projeto, e é através desta que o desenvolvedor tem acesso às funcionalidades do framework Qt.</w:t>
       </w:r>
     </w:p>
     <w:p>
@@ -3065,198 +3772,8 @@
           <w:sz w:val="24"/>
           <w:lang w:val="pt-BR"/>
         </w:rPr>
-        <w:t xml:space="preserve">Segundo o </w:t>
-      </w:r>
-      <w:proofErr w:type="spellStart"/>
-      <w:r>
-        <w:rPr>
-          <w:rFonts w:ascii="Arial" w:hAnsi="Arial" w:cs="Arial"/>
-          <w:sz w:val="24"/>
-          <w:lang w:val="pt-BR"/>
-        </w:rPr>
-        <w:t>Qt</w:t>
-      </w:r>
-      <w:proofErr w:type="spellEnd"/>
-      <w:r>
-        <w:rPr>
-          <w:rFonts w:ascii="Arial" w:hAnsi="Arial" w:cs="Arial"/>
-          <w:sz w:val="24"/>
-          <w:lang w:val="pt-BR"/>
-        </w:rPr>
-        <w:t xml:space="preserve"> Project (2014c), o </w:t>
-      </w:r>
-      <w:proofErr w:type="spellStart"/>
-      <w:r>
-        <w:rPr>
-          <w:rFonts w:ascii="Arial" w:hAnsi="Arial" w:cs="Arial"/>
-          <w:sz w:val="24"/>
-          <w:lang w:val="pt-BR"/>
-        </w:rPr>
-        <w:t>Qt</w:t>
-      </w:r>
-      <w:proofErr w:type="spellEnd"/>
-      <w:r>
-        <w:rPr>
-          <w:rFonts w:ascii="Arial" w:hAnsi="Arial" w:cs="Arial"/>
-          <w:sz w:val="24"/>
-          <w:lang w:val="pt-BR"/>
-        </w:rPr>
-        <w:t xml:space="preserve"> </w:t>
-      </w:r>
-      <w:proofErr w:type="spellStart"/>
-      <w:r>
-        <w:rPr>
-          <w:rFonts w:ascii="Arial" w:hAnsi="Arial" w:cs="Arial"/>
-          <w:sz w:val="24"/>
-          <w:lang w:val="pt-BR"/>
-        </w:rPr>
-        <w:t>Creator</w:t>
-      </w:r>
-      <w:proofErr w:type="spellEnd"/>
-      <w:r>
-        <w:rPr>
-          <w:rFonts w:ascii="Arial" w:hAnsi="Arial" w:cs="Arial"/>
-          <w:sz w:val="24"/>
-          <w:lang w:val="pt-BR"/>
-        </w:rPr>
-        <w:t xml:space="preserve"> provê dois editores visuais integrados, </w:t>
-      </w:r>
-      <w:proofErr w:type="spellStart"/>
-      <w:r>
-        <w:rPr>
-          <w:rFonts w:ascii="Arial" w:hAnsi="Arial" w:cs="Arial"/>
-          <w:sz w:val="24"/>
-          <w:lang w:val="pt-BR"/>
-        </w:rPr>
-        <w:t>Qt</w:t>
-      </w:r>
-      <w:proofErr w:type="spellEnd"/>
-      <w:r>
-        <w:rPr>
-          <w:rFonts w:ascii="Arial" w:hAnsi="Arial" w:cs="Arial"/>
-          <w:sz w:val="24"/>
-          <w:lang w:val="pt-BR"/>
-        </w:rPr>
-        <w:t xml:space="preserve"> </w:t>
-      </w:r>
-      <w:proofErr w:type="spellStart"/>
-      <w:r>
-        <w:rPr>
-          <w:rFonts w:ascii="Arial" w:hAnsi="Arial" w:cs="Arial"/>
-          <w:sz w:val="24"/>
-          <w:lang w:val="pt-BR"/>
-        </w:rPr>
-        <w:t>Quick</w:t>
-      </w:r>
-      <w:proofErr w:type="spellEnd"/>
-      <w:r>
-        <w:rPr>
-          <w:rFonts w:ascii="Arial" w:hAnsi="Arial" w:cs="Arial"/>
-          <w:sz w:val="24"/>
-          <w:lang w:val="pt-BR"/>
-        </w:rPr>
-        <w:t xml:space="preserve"> Designer e </w:t>
-      </w:r>
-      <w:proofErr w:type="spellStart"/>
-      <w:r>
-        <w:rPr>
-          <w:rFonts w:ascii="Arial" w:hAnsi="Arial" w:cs="Arial"/>
-          <w:sz w:val="24"/>
-          <w:lang w:val="pt-BR"/>
-        </w:rPr>
-        <w:t>Qt</w:t>
-      </w:r>
-      <w:proofErr w:type="spellEnd"/>
-      <w:r>
-        <w:rPr>
-          <w:rFonts w:ascii="Arial" w:hAnsi="Arial" w:cs="Arial"/>
-          <w:sz w:val="24"/>
-          <w:lang w:val="pt-BR"/>
-        </w:rPr>
-        <w:t xml:space="preserve"> Designer, cada um responsável por gerenciar os dois módulos de interface gráfica do </w:t>
-      </w:r>
-      <w:proofErr w:type="spellStart"/>
-      <w:r>
-        <w:rPr>
-          <w:rFonts w:ascii="Arial" w:hAnsi="Arial" w:cs="Arial"/>
-          <w:sz w:val="24"/>
-          <w:lang w:val="pt-BR"/>
-        </w:rPr>
-        <w:t>Qt</w:t>
-      </w:r>
-      <w:proofErr w:type="spellEnd"/>
-      <w:r>
-        <w:rPr>
-          <w:rFonts w:ascii="Arial" w:hAnsi="Arial" w:cs="Arial"/>
-          <w:sz w:val="24"/>
-          <w:lang w:val="pt-BR"/>
-        </w:rPr>
-        <w:t xml:space="preserve">: </w:t>
-      </w:r>
-      <w:proofErr w:type="spellStart"/>
-      <w:r>
-        <w:rPr>
-          <w:rFonts w:ascii="Arial" w:hAnsi="Arial" w:cs="Arial"/>
-          <w:sz w:val="24"/>
-          <w:lang w:val="pt-BR"/>
-        </w:rPr>
-        <w:t>Qt</w:t>
-      </w:r>
-      <w:proofErr w:type="spellEnd"/>
-      <w:r>
-        <w:rPr>
-          <w:rFonts w:ascii="Arial" w:hAnsi="Arial" w:cs="Arial"/>
-          <w:sz w:val="24"/>
-          <w:lang w:val="pt-BR"/>
-        </w:rPr>
-        <w:t xml:space="preserve"> </w:t>
-      </w:r>
-      <w:proofErr w:type="spellStart"/>
-      <w:r>
-        <w:rPr>
-          <w:rFonts w:ascii="Arial" w:hAnsi="Arial" w:cs="Arial"/>
-          <w:sz w:val="24"/>
-          <w:lang w:val="pt-BR"/>
-        </w:rPr>
-        <w:t>Quick</w:t>
-      </w:r>
-      <w:proofErr w:type="spellEnd"/>
-      <w:r>
-        <w:rPr>
-          <w:rFonts w:ascii="Arial" w:hAnsi="Arial" w:cs="Arial"/>
-          <w:sz w:val="24"/>
-          <w:lang w:val="pt-BR"/>
-        </w:rPr>
-        <w:t xml:space="preserve"> e </w:t>
-      </w:r>
-      <w:proofErr w:type="spellStart"/>
-      <w:r>
-        <w:rPr>
-          <w:rFonts w:ascii="Arial" w:hAnsi="Arial" w:cs="Arial"/>
-          <w:sz w:val="24"/>
-          <w:lang w:val="pt-BR"/>
-        </w:rPr>
-        <w:t>Qt</w:t>
-      </w:r>
-      <w:proofErr w:type="spellEnd"/>
-      <w:r>
-        <w:rPr>
-          <w:rFonts w:ascii="Arial" w:hAnsi="Arial" w:cs="Arial"/>
-          <w:sz w:val="24"/>
-          <w:lang w:val="pt-BR"/>
-        </w:rPr>
-        <w:t xml:space="preserve"> </w:t>
-      </w:r>
-      <w:proofErr w:type="spellStart"/>
-      <w:r>
-        <w:rPr>
-          <w:rFonts w:ascii="Arial" w:hAnsi="Arial" w:cs="Arial"/>
-          <w:sz w:val="24"/>
-          <w:lang w:val="pt-BR"/>
-        </w:rPr>
-        <w:t>Widgets</w:t>
-      </w:r>
-      <w:proofErr w:type="spellEnd"/>
+        <w:t>Segundo o Qt Project (2014c), o Qt Creator provê dois editores visuais integrados, Qt Quick Designer e Qt Designer, cada um responsável por gerenciar os dois módulos de interface gráfica do Qt: Qt Quick e Qt Widgets</w:t>
+      </w:r>
     </w:p>
     <w:p>
       <w:pPr>
@@ -3269,25 +3786,13 @@
           <w:lang w:val="pt-BR"/>
         </w:rPr>
       </w:pPr>
-    </w:p>
-    <w:p>
-      <w:pPr>
-        <w:spacing w:after="200" w:line="360" w:lineRule="auto"/>
-        <w:jc w:val="both"/>
-        <w:outlineLvl w:val="0"/>
-        <w:rPr>
-          <w:rFonts w:ascii="Arial" w:hAnsi="Arial" w:cs="Arial"/>
-          <w:sz w:val="24"/>
-        </w:rPr>
-      </w:pPr>
-      <w:r>
-        <w:rPr>
-          <w:rFonts w:ascii="Arial" w:hAnsi="Arial" w:cs="Arial"/>
-          <w:b/>
-          <w:sz w:val="24"/>
-        </w:rPr>
-        <w:lastRenderedPageBreak/>
-        <w:t>QT QUICK</w:t>
+      <w:r>
+        <w:rPr>
+          <w:rFonts w:ascii="Arial" w:hAnsi="Arial" w:cs="Arial"/>
+          <w:sz w:val="24"/>
+          <w:lang w:val="pt-BR"/>
+        </w:rPr>
+        <w:t>O Qt Creator possui duas versões, uma delas totalmente grátis, que será a utilizada no desenvolvimento do nosso projeto, que permite a criação de aplicações para plataformas desktop (Windows, Linux e Mac) e mobile (Android, iOS e mais recentemente Windows Phone 8). A outra versão, denominada Qt Creator Enterprise oferece uma gama ainda maior de plataformas, incluindo sistemas embarcados, como computadores de bordo de carros, painéis digitais e até mesmo possibilita a criação de aplicações de missão crítica, que funcionam em sistemas de tempo real.</w:t>
       </w:r>
     </w:p>
     <w:p>
@@ -3301,105 +3806,16 @@
           <w:lang w:val="pt-BR"/>
         </w:rPr>
       </w:pPr>
-      <w:r>
-        <w:rPr>
-          <w:rFonts w:ascii="Arial" w:hAnsi="Arial" w:cs="Arial"/>
-          <w:sz w:val="24"/>
-          <w:lang w:val="pt-BR"/>
-        </w:rPr>
-        <w:t xml:space="preserve">Para poder se descrever o </w:t>
-      </w:r>
-      <w:proofErr w:type="spellStart"/>
-      <w:r>
-        <w:rPr>
-          <w:rFonts w:ascii="Arial" w:hAnsi="Arial" w:cs="Arial"/>
-          <w:sz w:val="24"/>
-          <w:lang w:val="pt-BR"/>
-        </w:rPr>
-        <w:t>Qt</w:t>
-      </w:r>
-      <w:proofErr w:type="spellEnd"/>
-      <w:r>
-        <w:rPr>
-          <w:rFonts w:ascii="Arial" w:hAnsi="Arial" w:cs="Arial"/>
-          <w:sz w:val="24"/>
-          <w:lang w:val="pt-BR"/>
-        </w:rPr>
-        <w:t xml:space="preserve"> </w:t>
-      </w:r>
-      <w:proofErr w:type="spellStart"/>
-      <w:r>
-        <w:rPr>
-          <w:rFonts w:ascii="Arial" w:hAnsi="Arial" w:cs="Arial"/>
-          <w:sz w:val="24"/>
-          <w:lang w:val="pt-BR"/>
-        </w:rPr>
-        <w:t>Quick</w:t>
-      </w:r>
-      <w:proofErr w:type="spellEnd"/>
-      <w:r>
-        <w:rPr>
-          <w:rFonts w:ascii="Arial" w:hAnsi="Arial" w:cs="Arial"/>
-          <w:sz w:val="24"/>
-          <w:lang w:val="pt-BR"/>
-        </w:rPr>
-        <w:t xml:space="preserve">, é necessário antes explicar sobre QML, a linguagem de programação utilizada para se fazer as interfaces gráficas de uma aplicação do módulo </w:t>
-      </w:r>
-      <w:proofErr w:type="spellStart"/>
-      <w:r>
-        <w:rPr>
-          <w:rFonts w:ascii="Arial" w:hAnsi="Arial" w:cs="Arial"/>
-          <w:sz w:val="24"/>
-          <w:lang w:val="pt-BR"/>
-        </w:rPr>
-        <w:t>Qt</w:t>
-      </w:r>
-      <w:proofErr w:type="spellEnd"/>
-      <w:r>
-        <w:rPr>
-          <w:rFonts w:ascii="Arial" w:hAnsi="Arial" w:cs="Arial"/>
-          <w:sz w:val="24"/>
-          <w:lang w:val="pt-BR"/>
-        </w:rPr>
-        <w:t xml:space="preserve"> </w:t>
-      </w:r>
-      <w:proofErr w:type="spellStart"/>
-      <w:r>
-        <w:rPr>
-          <w:rFonts w:ascii="Arial" w:hAnsi="Arial" w:cs="Arial"/>
-          <w:sz w:val="24"/>
-          <w:lang w:val="pt-BR"/>
-        </w:rPr>
-        <w:t>Quick</w:t>
-      </w:r>
-      <w:proofErr w:type="spellEnd"/>
-      <w:r>
-        <w:rPr>
-          <w:rFonts w:ascii="Arial" w:hAnsi="Arial" w:cs="Arial"/>
-          <w:sz w:val="24"/>
-          <w:lang w:val="pt-BR"/>
-        </w:rPr>
-        <w:t>.</w:t>
-      </w:r>
-    </w:p>
-    <w:p>
-      <w:pPr>
-        <w:spacing w:after="200" w:line="360" w:lineRule="auto"/>
-        <w:jc w:val="both"/>
-        <w:outlineLvl w:val="0"/>
-        <w:rPr>
-          <w:rFonts w:ascii="Arial" w:hAnsi="Arial" w:cs="Arial"/>
-          <w:sz w:val="24"/>
-        </w:rPr>
-      </w:pPr>
-      <w:r>
-        <w:rPr>
-          <w:rFonts w:ascii="Arial" w:hAnsi="Arial" w:cs="Arial"/>
-          <w:b/>
-          <w:sz w:val="24"/>
-        </w:rPr>
-        <w:t>QML</w:t>
-      </w:r>
+    </w:p>
+    <w:p>
+      <w:pPr>
+        <w:pStyle w:val="Nvel3"/>
+      </w:pPr>
+      <w:bookmarkStart w:id="6" w:name="_Toc397712275"/>
+      <w:r>
+        <w:t>QT QUICK</w:t>
+      </w:r>
+      <w:bookmarkEnd w:id="6"/>
     </w:p>
     <w:p>
       <w:pPr>
@@ -3418,48 +3834,48 @@
           <w:sz w:val="24"/>
           <w:lang w:val="pt-BR"/>
         </w:rPr>
-        <w:t xml:space="preserve">Segundo o </w:t>
-      </w:r>
-      <w:proofErr w:type="spellStart"/>
-      <w:r>
-        <w:rPr>
-          <w:rFonts w:ascii="Arial" w:hAnsi="Arial" w:cs="Arial"/>
-          <w:sz w:val="24"/>
-          <w:lang w:val="pt-BR"/>
-        </w:rPr>
-        <w:t>Qt</w:t>
-      </w:r>
-      <w:proofErr w:type="spellEnd"/>
-      <w:r>
-        <w:rPr>
-          <w:rFonts w:ascii="Arial" w:hAnsi="Arial" w:cs="Arial"/>
-          <w:sz w:val="24"/>
-          <w:lang w:val="pt-BR"/>
-        </w:rPr>
-        <w:t xml:space="preserve"> Project (2014e), o QML é uma linguagem declarativa que permite às interfaces de usuário serem descritas em termos de seus componentes visuais e como eles interagem e reagem entre eles.</w:t>
-      </w:r>
-    </w:p>
-    <w:p>
-      <w:pPr>
-        <w:spacing w:after="200" w:line="360" w:lineRule="auto"/>
+        <w:t>Para poder se descrever o Qt Quick, é necessário antes explicar sobre QML, a linguagem de programação utilizada para se fazer as interfaces gráficas de uma aplicação do módulo Qt Quick.</w:t>
+      </w:r>
+    </w:p>
+    <w:p>
+      <w:pPr>
+        <w:pStyle w:val="Nvel4"/>
+      </w:pPr>
+      <w:bookmarkStart w:id="7" w:name="_Toc397712276"/>
+      <w:r>
+        <w:t>QML</w:t>
+      </w:r>
+      <w:bookmarkEnd w:id="7"/>
+    </w:p>
+    <w:p>
+      <w:pPr>
+        <w:spacing w:line="360" w:lineRule="auto"/>
+        <w:ind w:firstLine="708"/>
         <w:jc w:val="both"/>
-        <w:outlineLvl w:val="0"/>
-        <w:rPr>
-          <w:rFonts w:ascii="Arial" w:hAnsi="Arial" w:cs="Arial"/>
-          <w:b/>
-          <w:sz w:val="24"/>
-          <w:lang w:val="pt-BR"/>
-        </w:rPr>
-      </w:pPr>
-      <w:r>
-        <w:rPr>
-          <w:rFonts w:ascii="Arial" w:hAnsi="Arial" w:cs="Arial"/>
-          <w:b/>
-          <w:sz w:val="24"/>
-          <w:lang w:val="pt-BR"/>
-        </w:rPr>
+        <w:rPr>
+          <w:rFonts w:ascii="Arial" w:hAnsi="Arial" w:cs="Arial"/>
+          <w:sz w:val="24"/>
+          <w:lang w:val="pt-BR"/>
+        </w:rPr>
+      </w:pPr>
+      <w:r>
+        <w:rPr>
+          <w:rFonts w:ascii="Arial" w:hAnsi="Arial" w:cs="Arial"/>
+          <w:sz w:val="24"/>
+          <w:lang w:val="pt-BR"/>
+        </w:rPr>
+        <w:t>Segundo o Qt Project (2014e), o QML é uma linguagem declarativa que permite às interfaces de usuário serem descritas em termos de seus componentes visuais e como eles interagem e reagem entre eles.</w:t>
+      </w:r>
+    </w:p>
+    <w:p>
+      <w:pPr>
+        <w:pStyle w:val="Nvel3"/>
+      </w:pPr>
+      <w:bookmarkStart w:id="8" w:name="_Toc397712277"/>
+      <w:r>
         <w:t>QT WIDGETS</w:t>
       </w:r>
+      <w:bookmarkEnd w:id="8"/>
     </w:p>
     <w:p>
       <w:pPr>
@@ -3485,9 +3901,22 @@
     </w:p>
     <w:p>
       <w:pPr>
-        <w:spacing w:after="200" w:line="360" w:lineRule="auto"/>
-        <w:jc w:val="both"/>
-        <w:outlineLvl w:val="0"/>
+        <w:pStyle w:val="Nvel1"/>
+        <w:rPr>
+          <w:lang w:val="pt-BR"/>
+        </w:rPr>
+      </w:pPr>
+      <w:bookmarkStart w:id="9" w:name="_Toc397712278"/>
+      <w:r>
+        <w:rPr>
+          <w:lang w:val="pt-BR"/>
+        </w:rPr>
+        <w:t>ALTERNATIVAS AO QT</w:t>
+      </w:r>
+      <w:bookmarkEnd w:id="9"/>
+    </w:p>
+    <w:p>
+      <w:pPr>
         <w:rPr>
           <w:rFonts w:ascii="Arial" w:eastAsia="Calibri" w:hAnsi="Arial" w:cs="Arial"/>
           <w:b/>
@@ -3504,9 +3933,24 @@
           <w:szCs w:val="24"/>
           <w:lang w:val="pt-BR"/>
         </w:rPr>
-        <w:lastRenderedPageBreak/>
-        <w:t>ALTERNATIVAS AO QT</w:t>
-      </w:r>
+        <w:br w:type="page"/>
+      </w:r>
+    </w:p>
+    <w:p>
+      <w:pPr>
+        <w:pStyle w:val="Nvel1"/>
+        <w:rPr>
+          <w:lang w:val="pt-BR"/>
+        </w:rPr>
+      </w:pPr>
+      <w:bookmarkStart w:id="10" w:name="_Toc397712279"/>
+      <w:r>
+        <w:rPr>
+          <w:lang w:val="pt-BR"/>
+        </w:rPr>
+        <w:t>ESTUDO DE CASO</w:t>
+      </w:r>
+      <w:bookmarkEnd w:id="10"/>
     </w:p>
     <w:p>
       <w:pPr>
@@ -3531,9 +3975,22 @@
     </w:p>
     <w:p>
       <w:pPr>
-        <w:spacing w:after="200" w:line="360" w:lineRule="auto"/>
-        <w:jc w:val="both"/>
-        <w:outlineLvl w:val="0"/>
+        <w:pStyle w:val="Nvel1"/>
+        <w:rPr>
+          <w:lang w:val="pt-BR"/>
+        </w:rPr>
+      </w:pPr>
+      <w:bookmarkStart w:id="11" w:name="_Toc397712280"/>
+      <w:r>
+        <w:rPr>
+          <w:lang w:val="pt-BR"/>
+        </w:rPr>
+        <w:t>CONCLUSÃO</w:t>
+      </w:r>
+      <w:bookmarkEnd w:id="11"/>
+    </w:p>
+    <w:p>
+      <w:pPr>
         <w:rPr>
           <w:rFonts w:ascii="Arial" w:eastAsia="Calibri" w:hAnsi="Arial" w:cs="Arial"/>
           <w:b/>
@@ -3550,9 +4007,24 @@
           <w:szCs w:val="24"/>
           <w:lang w:val="pt-BR"/>
         </w:rPr>
-        <w:lastRenderedPageBreak/>
-        <w:t>CAP. 4</w:t>
-      </w:r>
+        <w:br w:type="page"/>
+      </w:r>
+    </w:p>
+    <w:p>
+      <w:pPr>
+        <w:pStyle w:val="Nvel1"/>
+        <w:rPr>
+          <w:lang w:val="pt-BR"/>
+        </w:rPr>
+      </w:pPr>
+      <w:bookmarkStart w:id="12" w:name="_Toc397712281"/>
+      <w:r>
+        <w:rPr>
+          <w:lang w:val="pt-BR"/>
+        </w:rPr>
+        <w:t>TRABALHOS FUTUROS</w:t>
+      </w:r>
+      <w:bookmarkEnd w:id="12"/>
     </w:p>
     <w:p>
       <w:pPr>
@@ -3577,164 +4049,19 @@
     </w:p>
     <w:p>
       <w:pPr>
-        <w:spacing w:after="200" w:line="360" w:lineRule="auto"/>
-        <w:jc w:val="both"/>
-        <w:outlineLvl w:val="0"/>
-        <w:rPr>
-          <w:rFonts w:ascii="Arial" w:eastAsia="Calibri" w:hAnsi="Arial" w:cs="Arial"/>
-          <w:b/>
-          <w:sz w:val="24"/>
-          <w:szCs w:val="24"/>
-          <w:lang w:val="pt-BR"/>
-        </w:rPr>
-      </w:pPr>
-      <w:r>
-        <w:rPr>
-          <w:rFonts w:ascii="Arial" w:eastAsia="Calibri" w:hAnsi="Arial" w:cs="Arial"/>
-          <w:b/>
-          <w:sz w:val="24"/>
-          <w:szCs w:val="24"/>
-          <w:lang w:val="pt-BR"/>
-        </w:rPr>
-        <w:t>CAP. 5</w:t>
-      </w:r>
-    </w:p>
-    <w:p>
-      <w:pPr>
-        <w:rPr>
-          <w:rFonts w:ascii="Arial" w:eastAsia="Calibri" w:hAnsi="Arial" w:cs="Arial"/>
-          <w:b/>
-          <w:sz w:val="24"/>
-          <w:szCs w:val="24"/>
-          <w:lang w:val="pt-BR"/>
-        </w:rPr>
-      </w:pPr>
-      <w:r>
-        <w:rPr>
-          <w:rFonts w:ascii="Arial" w:eastAsia="Calibri" w:hAnsi="Arial" w:cs="Arial"/>
-          <w:b/>
-          <w:sz w:val="24"/>
-          <w:szCs w:val="24"/>
-          <w:lang w:val="pt-BR"/>
-        </w:rPr>
-        <w:br w:type="page"/>
-      </w:r>
-    </w:p>
-    <w:p>
-      <w:pPr>
-        <w:spacing w:after="200" w:line="360" w:lineRule="auto"/>
-        <w:jc w:val="both"/>
-        <w:outlineLvl w:val="0"/>
-        <w:rPr>
-          <w:rFonts w:ascii="Arial" w:eastAsia="Calibri" w:hAnsi="Arial" w:cs="Arial"/>
-          <w:b/>
-          <w:sz w:val="24"/>
-          <w:szCs w:val="24"/>
-          <w:lang w:val="pt-BR"/>
-        </w:rPr>
-      </w:pPr>
-      <w:r>
-        <w:rPr>
-          <w:rFonts w:ascii="Arial" w:eastAsia="Calibri" w:hAnsi="Arial" w:cs="Arial"/>
-          <w:b/>
-          <w:sz w:val="24"/>
-          <w:szCs w:val="24"/>
-          <w:lang w:val="pt-BR"/>
-        </w:rPr>
-        <w:t>CAP. 6</w:t>
-      </w:r>
-    </w:p>
-    <w:p>
-      <w:pPr>
-        <w:rPr>
-          <w:rFonts w:ascii="Arial" w:eastAsia="Calibri" w:hAnsi="Arial" w:cs="Arial"/>
-          <w:b/>
-          <w:sz w:val="24"/>
-          <w:szCs w:val="24"/>
-          <w:lang w:val="pt-BR"/>
-        </w:rPr>
-      </w:pPr>
-      <w:r>
-        <w:rPr>
-          <w:rFonts w:ascii="Arial" w:eastAsia="Calibri" w:hAnsi="Arial" w:cs="Arial"/>
-          <w:b/>
-          <w:sz w:val="24"/>
-          <w:szCs w:val="24"/>
-          <w:lang w:val="pt-BR"/>
-        </w:rPr>
-        <w:br w:type="page"/>
-      </w:r>
-    </w:p>
-    <w:p>
-      <w:pPr>
-        <w:spacing w:after="200" w:line="360" w:lineRule="auto"/>
-        <w:jc w:val="both"/>
-        <w:outlineLvl w:val="0"/>
-        <w:rPr>
-          <w:rFonts w:ascii="Arial" w:eastAsia="Calibri" w:hAnsi="Arial" w:cs="Arial"/>
-          <w:b/>
-          <w:sz w:val="24"/>
-          <w:szCs w:val="24"/>
-          <w:lang w:val="pt-BR"/>
-        </w:rPr>
-      </w:pPr>
-      <w:r>
-        <w:rPr>
-          <w:rFonts w:ascii="Arial" w:eastAsia="Calibri" w:hAnsi="Arial" w:cs="Arial"/>
-          <w:b/>
-          <w:sz w:val="24"/>
-          <w:szCs w:val="24"/>
-          <w:lang w:val="pt-BR"/>
-        </w:rPr>
-        <w:lastRenderedPageBreak/>
-        <w:t>CAP. 7</w:t>
-      </w:r>
-    </w:p>
-    <w:p>
-      <w:pPr>
-        <w:rPr>
-          <w:rFonts w:ascii="Arial" w:eastAsia="Calibri" w:hAnsi="Arial" w:cs="Arial"/>
-          <w:b/>
-          <w:sz w:val="24"/>
-          <w:szCs w:val="24"/>
-          <w:lang w:val="pt-BR"/>
-        </w:rPr>
-      </w:pPr>
-      <w:r>
-        <w:rPr>
-          <w:rFonts w:ascii="Arial" w:eastAsia="Calibri" w:hAnsi="Arial" w:cs="Arial"/>
-          <w:b/>
-          <w:sz w:val="24"/>
-          <w:szCs w:val="24"/>
-          <w:lang w:val="pt-BR"/>
-        </w:rPr>
-        <w:br w:type="page"/>
-      </w:r>
-    </w:p>
-    <w:p>
-      <w:pPr>
-        <w:spacing w:after="200" w:line="360" w:lineRule="auto"/>
-        <w:jc w:val="both"/>
-        <w:outlineLvl w:val="0"/>
-        <w:rPr>
-          <w:rFonts w:ascii="Arial" w:eastAsia="Calibri" w:hAnsi="Arial" w:cs="Arial"/>
-          <w:b/>
-          <w:sz w:val="24"/>
-          <w:szCs w:val="24"/>
-          <w:lang w:val="pt-BR"/>
-        </w:rPr>
-      </w:pPr>
-      <w:r>
-        <w:rPr>
-          <w:rFonts w:ascii="Arial" w:eastAsia="Calibri" w:hAnsi="Arial" w:cs="Arial"/>
-          <w:b/>
-          <w:sz w:val="24"/>
-          <w:szCs w:val="24"/>
-          <w:lang w:val="pt-BR"/>
-        </w:rPr>
-        <w:lastRenderedPageBreak/>
+        <w:pStyle w:val="Nvel1"/>
+        <w:rPr>
+          <w:lang w:val="pt-BR"/>
+        </w:rPr>
+      </w:pPr>
+      <w:bookmarkStart w:id="13" w:name="_Toc397712282"/>
+      <w:r>
+        <w:rPr>
+          <w:lang w:val="pt-BR"/>
+        </w:rPr>
         <w:t>REFERÊNCIAS</w:t>
       </w:r>
+      <w:bookmarkEnd w:id="13"/>
     </w:p>
     <w:p>
       <w:pPr>
@@ -3758,54 +4085,34 @@
           <w:sz w:val="24"/>
           <w:lang w:val="en-US"/>
         </w:rPr>
-        <w:t xml:space="preserve">C++ GUI Programming with </w:t>
-      </w:r>
-      <w:proofErr w:type="spellStart"/>
+        <w:t xml:space="preserve">C++ GUI Programming with Qt 4, Second Edition. </w:t>
+      </w:r>
+      <w:r>
+        <w:rPr>
+          <w:rFonts w:ascii="Times New Roman" w:hAnsi="Times New Roman" w:cs="Times New Roman"/>
+          <w:sz w:val="24"/>
+          <w:lang w:val="pt-BR"/>
+        </w:rPr>
+        <w:t>2008.</w:t>
+      </w:r>
       <w:r>
         <w:rPr>
           <w:rFonts w:ascii="Times New Roman" w:hAnsi="Times New Roman" w:cs="Times New Roman"/>
           <w:i/>
           <w:sz w:val="24"/>
-          <w:lang w:val="en-US"/>
-        </w:rPr>
-        <w:t>Qt</w:t>
-      </w:r>
-      <w:proofErr w:type="spellEnd"/>
+          <w:lang w:val="pt-BR"/>
+        </w:rPr>
+        <w:t xml:space="preserve"> </w:t>
+      </w:r>
       <w:r>
         <w:rPr>
           <w:rFonts w:ascii="Times New Roman" w:hAnsi="Times New Roman" w:cs="Times New Roman"/>
-          <w:i/>
-          <w:sz w:val="24"/>
-          <w:lang w:val="en-US"/>
-        </w:rPr>
-        <w:t xml:space="preserve"> 4, Second Edition. </w:t>
-      </w:r>
-      <w:r>
-        <w:rPr>
-          <w:rFonts w:ascii="Times New Roman" w:hAnsi="Times New Roman" w:cs="Times New Roman"/>
-          <w:sz w:val="24"/>
-          <w:lang w:val="pt-BR"/>
-        </w:rPr>
-        <w:t>2008.</w:t>
-      </w:r>
-      <w:r>
-        <w:rPr>
-          <w:rFonts w:ascii="Times New Roman" w:hAnsi="Times New Roman" w:cs="Times New Roman"/>
-          <w:i/>
-          <w:sz w:val="24"/>
-          <w:lang w:val="pt-BR"/>
-        </w:rPr>
-        <w:t xml:space="preserve"> </w:t>
-      </w:r>
-      <w:r>
-        <w:rPr>
-          <w:rFonts w:ascii="Times New Roman" w:hAnsi="Times New Roman" w:cs="Times New Roman"/>
           <w:sz w:val="24"/>
           <w:lang w:val="pt-BR"/>
         </w:rPr>
         <w:t>Disponível em &lt;</w:t>
       </w:r>
-      <w:hyperlink r:id="rId5" w:history="1">
+      <w:hyperlink r:id="rId9" w:history="1">
         <w:r>
           <w:rPr>
             <w:rStyle w:val="Hyperlink"/>
@@ -3842,7 +4149,6 @@
         </w:rPr>
         <w:t xml:space="preserve">QT PROJECT. </w:t>
       </w:r>
-      <w:proofErr w:type="spellStart"/>
       <w:r>
         <w:rPr>
           <w:rFonts w:ascii="Times New Roman" w:hAnsi="Times New Roman" w:cs="Times New Roman"/>
@@ -3850,29 +4156,8 @@
           <w:sz w:val="24"/>
           <w:lang w:val="pt-BR"/>
         </w:rPr>
-        <w:t>Qt</w:t>
-      </w:r>
-      <w:proofErr w:type="spellEnd"/>
-      <w:r>
-        <w:rPr>
-          <w:rFonts w:ascii="Times New Roman" w:hAnsi="Times New Roman" w:cs="Times New Roman"/>
-          <w:i/>
-          <w:sz w:val="24"/>
-          <w:lang w:val="pt-BR"/>
-        </w:rPr>
-        <w:t xml:space="preserve"> for </w:t>
-      </w:r>
-      <w:proofErr w:type="spellStart"/>
-      <w:r>
-        <w:rPr>
-          <w:rFonts w:ascii="Times New Roman" w:hAnsi="Times New Roman" w:cs="Times New Roman"/>
-          <w:i/>
-          <w:sz w:val="24"/>
-          <w:lang w:val="pt-BR"/>
-        </w:rPr>
-        <w:t>WinRT</w:t>
-      </w:r>
-      <w:proofErr w:type="spellEnd"/>
+        <w:t>Qt for WinRT</w:t>
+      </w:r>
       <w:r>
         <w:rPr>
           <w:rFonts w:ascii="Times New Roman" w:hAnsi="Times New Roman" w:cs="Times New Roman"/>
@@ -3890,7 +4175,7 @@
         <w:br/>
         <w:t>&lt;</w:t>
       </w:r>
-      <w:hyperlink r:id="rId6" w:history="1">
+      <w:hyperlink r:id="rId10" w:history="1">
         <w:r>
           <w:rPr>
             <w:rStyle w:val="Hyperlink"/>
@@ -3927,7 +4212,6 @@
         </w:rPr>
         <w:t>______</w:t>
       </w:r>
-      <w:proofErr w:type="spellStart"/>
       <w:r>
         <w:rPr>
           <w:rFonts w:ascii="Times New Roman" w:hAnsi="Times New Roman" w:cs="Times New Roman"/>
@@ -3935,29 +4219,8 @@
           <w:sz w:val="24"/>
           <w:lang w:val="pt-BR"/>
         </w:rPr>
-        <w:t>Supported</w:t>
-      </w:r>
-      <w:proofErr w:type="spellEnd"/>
-      <w:r>
-        <w:rPr>
-          <w:rFonts w:ascii="Times New Roman" w:hAnsi="Times New Roman" w:cs="Times New Roman"/>
-          <w:i/>
-          <w:sz w:val="24"/>
-          <w:lang w:val="pt-BR"/>
-        </w:rPr>
-        <w:t xml:space="preserve"> </w:t>
-      </w:r>
-      <w:proofErr w:type="spellStart"/>
-      <w:r>
-        <w:rPr>
-          <w:rFonts w:ascii="Times New Roman" w:hAnsi="Times New Roman" w:cs="Times New Roman"/>
-          <w:i/>
-          <w:sz w:val="24"/>
-          <w:lang w:val="pt-BR"/>
-        </w:rPr>
-        <w:t>Platforms</w:t>
-      </w:r>
-      <w:proofErr w:type="spellEnd"/>
+        <w:t>Supported Platforms</w:t>
+      </w:r>
       <w:r>
         <w:rPr>
           <w:rFonts w:ascii="Times New Roman" w:hAnsi="Times New Roman" w:cs="Times New Roman"/>
@@ -3975,7 +4238,7 @@
         <w:br/>
         <w:t>&lt;</w:t>
       </w:r>
-      <w:hyperlink r:id="rId7" w:history="1">
+      <w:hyperlink r:id="rId11" w:history="1">
         <w:r>
           <w:rPr>
             <w:rStyle w:val="Hyperlink"/>
@@ -4038,7 +4301,7 @@
         <w:br/>
         <w:t>&lt;</w:t>
       </w:r>
-      <w:hyperlink r:id="rId8" w:history="1">
+      <w:hyperlink r:id="rId12" w:history="1">
         <w:r>
           <w:rPr>
             <w:rStyle w:val="Hyperlink"/>
@@ -4075,7 +4338,6 @@
         </w:rPr>
         <w:t>_____</w:t>
       </w:r>
-      <w:proofErr w:type="spellStart"/>
       <w:r>
         <w:rPr>
           <w:rFonts w:ascii="Times New Roman" w:hAnsi="Times New Roman" w:cs="Times New Roman"/>
@@ -4083,56 +4345,35 @@
           <w:sz w:val="24"/>
           <w:lang w:val="pt-BR"/>
         </w:rPr>
-        <w:t>Qt</w:t>
-      </w:r>
-      <w:proofErr w:type="spellEnd"/>
+        <w:t>Qt Quick</w:t>
+      </w:r>
       <w:r>
         <w:rPr>
           <w:rFonts w:ascii="Times New Roman" w:hAnsi="Times New Roman" w:cs="Times New Roman"/>
-          <w:i/>
-          <w:sz w:val="24"/>
-          <w:lang w:val="pt-BR"/>
-        </w:rPr>
-        <w:t xml:space="preserve"> </w:t>
-      </w:r>
-      <w:proofErr w:type="spellStart"/>
-      <w:r>
+          <w:sz w:val="24"/>
+          <w:lang w:val="pt-BR"/>
+        </w:rPr>
+        <w:t>. 2014d. Disponível em:</w:t>
+      </w:r>
+    </w:p>
+    <w:p>
+      <w:pPr>
+        <w:spacing w:line="360" w:lineRule="auto"/>
         <w:rPr>
           <w:rFonts w:ascii="Times New Roman" w:hAnsi="Times New Roman" w:cs="Times New Roman"/>
-          <w:i/>
-          <w:sz w:val="24"/>
-          <w:lang w:val="pt-BR"/>
-        </w:rPr>
-        <w:t>Quick</w:t>
-      </w:r>
-      <w:proofErr w:type="spellEnd"/>
+          <w:sz w:val="24"/>
+          <w:lang w:val="pt-BR"/>
+        </w:rPr>
+      </w:pPr>
       <w:r>
         <w:rPr>
           <w:rFonts w:ascii="Times New Roman" w:hAnsi="Times New Roman" w:cs="Times New Roman"/>
           <w:sz w:val="24"/>
           <w:lang w:val="pt-BR"/>
         </w:rPr>
-        <w:t>. 2014d. Disponível em:</w:t>
-      </w:r>
-    </w:p>
-    <w:p>
-      <w:pPr>
-        <w:spacing w:line="360" w:lineRule="auto"/>
-        <w:rPr>
-          <w:rFonts w:ascii="Times New Roman" w:hAnsi="Times New Roman" w:cs="Times New Roman"/>
-          <w:sz w:val="24"/>
-          <w:lang w:val="pt-BR"/>
-        </w:rPr>
-      </w:pPr>
-      <w:r>
-        <w:rPr>
-          <w:rFonts w:ascii="Times New Roman" w:hAnsi="Times New Roman" w:cs="Times New Roman"/>
-          <w:sz w:val="24"/>
-          <w:lang w:val="pt-BR"/>
-        </w:rPr>
         <w:t>&lt;</w:t>
       </w:r>
-      <w:hyperlink r:id="rId9" w:history="1">
+      <w:hyperlink r:id="rId13" w:history="1">
         <w:r>
           <w:rPr>
             <w:rStyle w:val="Hyperlink"/>
@@ -4167,45 +4408,27 @@
           <w:sz w:val="24"/>
           <w:lang w:val="pt-BR"/>
         </w:rPr>
-        <w:t>_____</w:t>
-      </w:r>
-      <w:proofErr w:type="spellStart"/>
-      <w:r>
+        <w:t>_____Qt QML. 2014e Disponível em:</w:t>
+      </w:r>
+    </w:p>
+    <w:p>
+      <w:pPr>
+        <w:spacing w:line="360" w:lineRule="auto"/>
         <w:rPr>
           <w:rFonts w:ascii="Times New Roman" w:hAnsi="Times New Roman" w:cs="Times New Roman"/>
           <w:sz w:val="24"/>
           <w:lang w:val="pt-BR"/>
         </w:rPr>
-        <w:t>Qt</w:t>
-      </w:r>
-      <w:proofErr w:type="spellEnd"/>
+      </w:pPr>
       <w:r>
         <w:rPr>
           <w:rFonts w:ascii="Times New Roman" w:hAnsi="Times New Roman" w:cs="Times New Roman"/>
           <w:sz w:val="24"/>
           <w:lang w:val="pt-BR"/>
         </w:rPr>
-        <w:t xml:space="preserve"> QML. 2014e Disponível em:</w:t>
-      </w:r>
-    </w:p>
-    <w:p>
-      <w:pPr>
-        <w:spacing w:line="360" w:lineRule="auto"/>
-        <w:rPr>
-          <w:rFonts w:ascii="Times New Roman" w:hAnsi="Times New Roman" w:cs="Times New Roman"/>
-          <w:sz w:val="24"/>
-          <w:lang w:val="pt-BR"/>
-        </w:rPr>
-      </w:pPr>
-      <w:r>
-        <w:rPr>
-          <w:rFonts w:ascii="Times New Roman" w:hAnsi="Times New Roman" w:cs="Times New Roman"/>
-          <w:sz w:val="24"/>
-          <w:lang w:val="pt-BR"/>
-        </w:rPr>
         <w:t>&lt;</w:t>
       </w:r>
-      <w:hyperlink r:id="rId10" w:history="1">
+      <w:hyperlink r:id="rId14" w:history="1">
         <w:r>
           <w:rPr>
             <w:rStyle w:val="Hyperlink"/>
@@ -4250,7 +4473,6 @@
         </w:rPr>
         <w:t>_____</w:t>
       </w:r>
-      <w:proofErr w:type="spellStart"/>
       <w:r>
         <w:rPr>
           <w:rFonts w:ascii="Times New Roman" w:hAnsi="Times New Roman" w:cs="Times New Roman"/>
@@ -4258,65 +4480,33 @@
           <w:sz w:val="24"/>
           <w:lang w:val="pt-BR"/>
         </w:rPr>
-        <w:t>Qt</w:t>
-      </w:r>
-      <w:proofErr w:type="spellEnd"/>
+        <w:t>Qt Widgets.</w:t>
+      </w:r>
       <w:r>
         <w:rPr>
           <w:rFonts w:ascii="Times New Roman" w:hAnsi="Times New Roman" w:cs="Times New Roman"/>
-          <w:i/>
-          <w:sz w:val="24"/>
-          <w:lang w:val="pt-BR"/>
-        </w:rPr>
-        <w:t xml:space="preserve"> </w:t>
-      </w:r>
-      <w:proofErr w:type="spellStart"/>
+          <w:sz w:val="24"/>
+          <w:lang w:val="pt-BR"/>
+        </w:rPr>
+        <w:t xml:space="preserve"> 2014f. Disponível em:</w:t>
+      </w:r>
       <w:r>
         <w:rPr>
           <w:rFonts w:ascii="Times New Roman" w:hAnsi="Times New Roman" w:cs="Times New Roman"/>
-          <w:i/>
-          <w:sz w:val="24"/>
-          <w:lang w:val="pt-BR"/>
-        </w:rPr>
-        <w:t>Widgets</w:t>
-      </w:r>
-      <w:proofErr w:type="spellEnd"/>
+          <w:sz w:val="24"/>
+          <w:lang w:val="pt-BR"/>
+        </w:rPr>
+        <w:br/>
+      </w:r>
       <w:r>
         <w:rPr>
           <w:rFonts w:ascii="Times New Roman" w:hAnsi="Times New Roman" w:cs="Times New Roman"/>
-          <w:i/>
-          <w:sz w:val="24"/>
-          <w:lang w:val="pt-BR"/>
-        </w:rPr>
-        <w:t>.</w:t>
-      </w:r>
-      <w:r>
-        <w:rPr>
-          <w:rFonts w:ascii="Times New Roman" w:hAnsi="Times New Roman" w:cs="Times New Roman"/>
-          <w:sz w:val="24"/>
-          <w:lang w:val="pt-BR"/>
-        </w:rPr>
-        <w:t xml:space="preserve"> 2014f. Disponível em:</w:t>
-      </w:r>
-      <w:r>
-        <w:rPr>
-          <w:rFonts w:ascii="Times New Roman" w:hAnsi="Times New Roman" w:cs="Times New Roman"/>
-          <w:sz w:val="24"/>
-          <w:lang w:val="pt-BR"/>
-        </w:rPr>
-        <w:br/>
-      </w:r>
-      <w:bookmarkStart w:id="0" w:name="_GoBack"/>
-      <w:bookmarkEnd w:id="0"/>
-      <w:r>
-        <w:rPr>
-          <w:rFonts w:ascii="Times New Roman" w:hAnsi="Times New Roman" w:cs="Times New Roman"/>
           <w:sz w:val="24"/>
           <w:lang w:val="pt-BR"/>
         </w:rPr>
         <w:t>&lt;</w:t>
       </w:r>
-      <w:hyperlink r:id="rId11" w:history="1">
+      <w:hyperlink r:id="rId15" w:history="1">
         <w:r>
           <w:rPr>
             <w:rStyle w:val="Hyperlink"/>
@@ -4336,9 +4526,138 @@
         <w:t>&gt;. Acesso em 01 setembro 2014.</w:t>
       </w:r>
     </w:p>
+    <w:p>
+      <w:pPr>
+        <w:spacing w:line="360" w:lineRule="auto"/>
+        <w:rPr>
+          <w:rFonts w:ascii="Times New Roman" w:hAnsi="Times New Roman" w:cs="Times New Roman"/>
+          <w:sz w:val="24"/>
+          <w:lang w:val="pt-BR"/>
+        </w:rPr>
+      </w:pPr>
+      <w:r>
+        <w:rPr>
+          <w:rFonts w:ascii="Times New Roman" w:hAnsi="Times New Roman" w:cs="Times New Roman"/>
+          <w:sz w:val="24"/>
+          <w:lang w:val="pt-BR"/>
+        </w:rPr>
+        <w:t>_____</w:t>
+      </w:r>
+      <w:r>
+        <w:rPr>
+          <w:rFonts w:ascii="Times New Roman" w:hAnsi="Times New Roman" w:cs="Times New Roman"/>
+          <w:i/>
+          <w:sz w:val="24"/>
+          <w:lang w:val="pt-BR"/>
+        </w:rPr>
+        <w:t>New Features in Qt 5.3</w:t>
+      </w:r>
+      <w:r>
+        <w:rPr>
+          <w:rFonts w:ascii="Times New Roman" w:hAnsi="Times New Roman" w:cs="Times New Roman"/>
+          <w:sz w:val="24"/>
+          <w:lang w:val="pt-BR"/>
+        </w:rPr>
+        <w:t>. 2014g. Disponível em:</w:t>
+      </w:r>
+      <w:r>
+        <w:rPr>
+          <w:rFonts w:ascii="Times New Roman" w:hAnsi="Times New Roman" w:cs="Times New Roman"/>
+          <w:sz w:val="24"/>
+          <w:lang w:val="pt-BR"/>
+        </w:rPr>
+        <w:br/>
+        <w:t>&lt;</w:t>
+      </w:r>
+      <w:hyperlink r:id="rId16" w:history="1">
+        <w:r>
+          <w:rPr>
+            <w:rStyle w:val="Hyperlink"/>
+            <w:rFonts w:ascii="Times New Roman" w:hAnsi="Times New Roman" w:cs="Times New Roman"/>
+            <w:sz w:val="24"/>
+            <w:lang w:val="pt-BR"/>
+          </w:rPr>
+          <w:t>http://qt-project.org/wiki/New-Features-in-Qt-5.3</w:t>
+        </w:r>
+      </w:hyperlink>
+      <w:r>
+        <w:rPr>
+          <w:rFonts w:ascii="Times New Roman" w:hAnsi="Times New Roman" w:cs="Times New Roman"/>
+          <w:sz w:val="24"/>
+          <w:lang w:val="pt-BR"/>
+        </w:rPr>
+        <w:t>&gt;. Acesso em 05 setembro 2014.</w:t>
+      </w:r>
+    </w:p>
+    <w:p>
+      <w:pPr>
+        <w:spacing w:line="360" w:lineRule="auto"/>
+        <w:rPr>
+          <w:rFonts w:ascii="Times New Roman" w:hAnsi="Times New Roman" w:cs="Times New Roman"/>
+          <w:sz w:val="24"/>
+          <w:lang w:val="pt-BR"/>
+        </w:rPr>
+      </w:pPr>
+      <w:r>
+        <w:rPr>
+          <w:rFonts w:ascii="Times New Roman" w:hAnsi="Times New Roman" w:cs="Times New Roman"/>
+          <w:sz w:val="24"/>
+          <w:lang w:val="pt-BR"/>
+        </w:rPr>
+        <w:t xml:space="preserve">QT DIGIA. </w:t>
+      </w:r>
+      <w:r>
+        <w:rPr>
+          <w:rFonts w:ascii="Times New Roman" w:hAnsi="Times New Roman" w:cs="Times New Roman"/>
+          <w:i/>
+          <w:sz w:val="24"/>
+          <w:lang w:val="pt-BR"/>
+        </w:rPr>
+        <w:t>Qt Creator Enterprise</w:t>
+      </w:r>
+      <w:r>
+        <w:rPr>
+          <w:rFonts w:ascii="Times New Roman" w:hAnsi="Times New Roman" w:cs="Times New Roman"/>
+          <w:sz w:val="24"/>
+          <w:lang w:val="pt-BR"/>
+        </w:rPr>
+        <w:t>. 2014. Disponível em:</w:t>
+      </w:r>
+      <w:r>
+        <w:rPr>
+          <w:rFonts w:ascii="Times New Roman" w:hAnsi="Times New Roman" w:cs="Times New Roman"/>
+          <w:sz w:val="24"/>
+          <w:lang w:val="pt-BR"/>
+        </w:rPr>
+        <w:br/>
+        <w:t>&lt;</w:t>
+      </w:r>
+      <w:hyperlink r:id="rId17" w:history="1">
+        <w:r>
+          <w:rPr>
+            <w:rStyle w:val="Hyperlink"/>
+            <w:rFonts w:ascii="Times New Roman" w:hAnsi="Times New Roman" w:cs="Times New Roman"/>
+            <w:sz w:val="24"/>
+            <w:lang w:val="pt-BR"/>
+          </w:rPr>
+          <w:t>http://qt.digia.com/Product</w:t>
+        </w:r>
+      </w:hyperlink>
+      <w:r>
+        <w:rPr>
+          <w:rFonts w:ascii="Times New Roman" w:hAnsi="Times New Roman" w:cs="Times New Roman"/>
+          <w:sz w:val="24"/>
+          <w:lang w:val="pt-BR"/>
+        </w:rPr>
+        <w:t>&gt;. Acesso em 05 setembro 2014.</w:t>
+      </w:r>
+    </w:p>
     <w:sectPr>
+      <w:headerReference w:type="default" r:id="rId18"/>
+      <w:type w:val="continuous"/>
       <w:pgSz w:w="11906" w:h="16838"/>
       <w:pgMar w:top="1701" w:right="1134" w:bottom="1134" w:left="1701" w:header="709" w:footer="709" w:gutter="0"/>
+      <w:pgNumType w:start="11"/>
       <w:cols w:space="708"/>
       <w:docGrid w:linePitch="360"/>
     </w:sectPr>
@@ -4346,9 +4665,206 @@
 </w:document>
 </file>
 
+<file path=word/endnotes.xml><?xml version="1.0" encoding="utf-8"?>
+<w:endnotes xmlns:wpc="http://schemas.microsoft.com/office/word/2010/wordprocessingCanvas" xmlns:mc="http://schemas.openxmlformats.org/markup-compatibility/2006" xmlns:o="urn:schemas-microsoft-com:office:office" xmlns:r="http://schemas.openxmlformats.org/officeDocument/2006/relationships" xmlns:m="http://schemas.openxmlformats.org/officeDocument/2006/math" xmlns:v="urn:schemas-microsoft-com:vml" xmlns:wp14="http://schemas.microsoft.com/office/word/2010/wordprocessingDrawing" xmlns:wp="http://schemas.openxmlformats.org/drawingml/2006/wordprocessingDrawing" xmlns:w10="urn:schemas-microsoft-com:office:word" xmlns:w="http://schemas.openxmlformats.org/wordprocessingml/2006/main" xmlns:w14="http://schemas.microsoft.com/office/word/2010/wordml" xmlns:w15="http://schemas.microsoft.com/office/word/2012/wordml" xmlns:wpg="http://schemas.microsoft.com/office/word/2010/wordprocessingGroup" xmlns:wpi="http://schemas.microsoft.com/office/word/2010/wordprocessingInk" xmlns:wne="http://schemas.microsoft.com/office/word/2006/wordml" xmlns:wps="http://schemas.microsoft.com/office/word/2010/wordprocessingShape" mc:Ignorable="w14 w15 wp14">
+  <w:endnote w:type="separator" w:id="-1">
+    <w:p>
+      <w:pPr>
+        <w:spacing w:after="0" w:line="240" w:lineRule="auto"/>
+      </w:pPr>
+      <w:r>
+        <w:separator/>
+      </w:r>
+    </w:p>
+  </w:endnote>
+  <w:endnote w:type="continuationSeparator" w:id="0">
+    <w:p>
+      <w:pPr>
+        <w:spacing w:after="0" w:line="240" w:lineRule="auto"/>
+      </w:pPr>
+      <w:r>
+        <w:continuationSeparator/>
+      </w:r>
+    </w:p>
+  </w:endnote>
+</w:endnotes>
+</file>
+
+<file path=word/footnotes.xml><?xml version="1.0" encoding="utf-8"?>
+<w:footnotes xmlns:wpc="http://schemas.microsoft.com/office/word/2010/wordprocessingCanvas" xmlns:mc="http://schemas.openxmlformats.org/markup-compatibility/2006" xmlns:o="urn:schemas-microsoft-com:office:office" xmlns:r="http://schemas.openxmlformats.org/officeDocument/2006/relationships" xmlns:m="http://schemas.openxmlformats.org/officeDocument/2006/math" xmlns:v="urn:schemas-microsoft-com:vml" xmlns:wp14="http://schemas.microsoft.com/office/word/2010/wordprocessingDrawing" xmlns:wp="http://schemas.openxmlformats.org/drawingml/2006/wordprocessingDrawing" xmlns:w10="urn:schemas-microsoft-com:office:word" xmlns:w="http://schemas.openxmlformats.org/wordprocessingml/2006/main" xmlns:w14="http://schemas.microsoft.com/office/word/2010/wordml" xmlns:w15="http://schemas.microsoft.com/office/word/2012/wordml" xmlns:wpg="http://schemas.microsoft.com/office/word/2010/wordprocessingGroup" xmlns:wpi="http://schemas.microsoft.com/office/word/2010/wordprocessingInk" xmlns:wne="http://schemas.microsoft.com/office/word/2006/wordml" xmlns:wps="http://schemas.microsoft.com/office/word/2010/wordprocessingShape" mc:Ignorable="w14 w15 wp14">
+  <w:footnote w:type="separator" w:id="-1">
+    <w:p>
+      <w:pPr>
+        <w:spacing w:after="0" w:line="240" w:lineRule="auto"/>
+      </w:pPr>
+      <w:r>
+        <w:separator/>
+      </w:r>
+    </w:p>
+  </w:footnote>
+  <w:footnote w:type="continuationSeparator" w:id="0">
+    <w:p>
+      <w:pPr>
+        <w:spacing w:after="0" w:line="240" w:lineRule="auto"/>
+      </w:pPr>
+      <w:r>
+        <w:continuationSeparator/>
+      </w:r>
+    </w:p>
+  </w:footnote>
+</w:footnotes>
+</file>
+
+<file path=word/header1.xml><?xml version="1.0" encoding="utf-8"?>
+<w:hdr xmlns:wpc="http://schemas.microsoft.com/office/word/2010/wordprocessingCanvas" xmlns:mc="http://schemas.openxmlformats.org/markup-compatibility/2006" xmlns:o="urn:schemas-microsoft-com:office:office" xmlns:r="http://schemas.openxmlformats.org/officeDocument/2006/relationships" xmlns:m="http://schemas.openxmlformats.org/officeDocument/2006/math" xmlns:v="urn:schemas-microsoft-com:vml" xmlns:wp14="http://schemas.microsoft.com/office/word/2010/wordprocessingDrawing" xmlns:wp="http://schemas.openxmlformats.org/drawingml/2006/wordprocessingDrawing" xmlns:w10="urn:schemas-microsoft-com:office:word" xmlns:w="http://schemas.openxmlformats.org/wordprocessingml/2006/main" xmlns:w14="http://schemas.microsoft.com/office/word/2010/wordml" xmlns:w15="http://schemas.microsoft.com/office/word/2012/wordml" xmlns:wpg="http://schemas.microsoft.com/office/word/2010/wordprocessingGroup" xmlns:wpi="http://schemas.microsoft.com/office/word/2010/wordprocessingInk" xmlns:wne="http://schemas.microsoft.com/office/word/2006/wordml" xmlns:wps="http://schemas.microsoft.com/office/word/2010/wordprocessingShape" mc:Ignorable="w14 w15 wp14">
+  <w:p>
+    <w:pPr>
+      <w:pStyle w:val="Cabealho"/>
+      <w:jc w:val="right"/>
+    </w:pPr>
+  </w:p>
+  <w:p>
+    <w:pPr>
+      <w:pStyle w:val="Cabealho"/>
+    </w:pPr>
+  </w:p>
+</w:hdr>
+</file>
+
+<file path=word/header2.xml><?xml version="1.0" encoding="utf-8"?>
+<w:hdr xmlns:wpc="http://schemas.microsoft.com/office/word/2010/wordprocessingCanvas" xmlns:mc="http://schemas.openxmlformats.org/markup-compatibility/2006" xmlns:o="urn:schemas-microsoft-com:office:office" xmlns:r="http://schemas.openxmlformats.org/officeDocument/2006/relationships" xmlns:m="http://schemas.openxmlformats.org/officeDocument/2006/math" xmlns:v="urn:schemas-microsoft-com:vml" xmlns:wp14="http://schemas.microsoft.com/office/word/2010/wordprocessingDrawing" xmlns:wp="http://schemas.openxmlformats.org/drawingml/2006/wordprocessingDrawing" xmlns:w10="urn:schemas-microsoft-com:office:word" xmlns:w="http://schemas.openxmlformats.org/wordprocessingml/2006/main" xmlns:w14="http://schemas.microsoft.com/office/word/2010/wordml" xmlns:w15="http://schemas.microsoft.com/office/word/2012/wordml" xmlns:wpg="http://schemas.microsoft.com/office/word/2010/wordprocessingGroup" xmlns:wpi="http://schemas.microsoft.com/office/word/2010/wordprocessingInk" xmlns:wne="http://schemas.microsoft.com/office/word/2006/wordml" xmlns:wps="http://schemas.microsoft.com/office/word/2010/wordprocessingShape" mc:Ignorable="w14 w15 wp14">
+  <w:sdt>
+    <w:sdtPr>
+      <w:id w:val="-532037602"/>
+      <w:docPartObj>
+        <w:docPartGallery w:val="Page Numbers (Top of Page)"/>
+        <w:docPartUnique/>
+      </w:docPartObj>
+    </w:sdtPr>
+    <w:sdtContent>
+      <w:p>
+        <w:pPr>
+          <w:pStyle w:val="Cabealho"/>
+          <w:jc w:val="right"/>
+        </w:pPr>
+        <w:r>
+          <w:fldChar w:fldCharType="begin"/>
+        </w:r>
+        <w:r>
+          <w:instrText>PAGE   \* MERGEFORMAT</w:instrText>
+        </w:r>
+        <w:r>
+          <w:fldChar w:fldCharType="separate"/>
+        </w:r>
+        <w:r>
+          <w:rPr>
+            <w:noProof/>
+          </w:rPr>
+          <w:t>20</w:t>
+        </w:r>
+        <w:r>
+          <w:fldChar w:fldCharType="end"/>
+        </w:r>
+      </w:p>
+    </w:sdtContent>
+  </w:sdt>
+  <w:p>
+    <w:pPr>
+      <w:pStyle w:val="Cabealho"/>
+    </w:pPr>
+  </w:p>
+</w:hdr>
+</file>
+
 <file path=word/numbering.xml><?xml version="1.0" encoding="utf-8"?>
 <w:numbering xmlns:wpc="http://schemas.microsoft.com/office/word/2010/wordprocessingCanvas" xmlns:mc="http://schemas.openxmlformats.org/markup-compatibility/2006" xmlns:o="urn:schemas-microsoft-com:office:office" xmlns:r="http://schemas.openxmlformats.org/officeDocument/2006/relationships" xmlns:m="http://schemas.openxmlformats.org/officeDocument/2006/math" xmlns:v="urn:schemas-microsoft-com:vml" xmlns:wp14="http://schemas.microsoft.com/office/word/2010/wordprocessingDrawing" xmlns:wp="http://schemas.openxmlformats.org/drawingml/2006/wordprocessingDrawing" xmlns:w10="urn:schemas-microsoft-com:office:word" xmlns:w="http://schemas.openxmlformats.org/wordprocessingml/2006/main" xmlns:w14="http://schemas.microsoft.com/office/word/2010/wordml" xmlns:w15="http://schemas.microsoft.com/office/word/2012/wordml" xmlns:wpg="http://schemas.microsoft.com/office/word/2010/wordprocessingGroup" xmlns:wpi="http://schemas.microsoft.com/office/word/2010/wordprocessingInk" xmlns:wne="http://schemas.microsoft.com/office/word/2006/wordml" xmlns:wps="http://schemas.microsoft.com/office/word/2010/wordprocessingShape" mc:Ignorable="w14 w15 wp14">
   <w:abstractNum w:abstractNumId="0">
+    <w:nsid w:val="0F7644E9"/>
+    <w:multiLevelType w:val="hybridMultilevel"/>
+    <w:tmpl w:val="7FA07F26"/>
+    <w:lvl w:ilvl="0" w:tplc="36A26E12">
+      <w:start w:val="1"/>
+      <w:numFmt w:val="decimal"/>
+      <w:lvlText w:val="%1"/>
+      <w:lvlJc w:val="left"/>
+      <w:pPr>
+        <w:ind w:left="720" w:hanging="360"/>
+      </w:pPr>
+    </w:lvl>
+    <w:lvl w:ilvl="1" w:tplc="04160019" w:tentative="1">
+      <w:start w:val="1"/>
+      <w:numFmt w:val="lowerLetter"/>
+      <w:lvlText w:val="%2."/>
+      <w:lvlJc w:val="left"/>
+      <w:pPr>
+        <w:ind w:left="1440" w:hanging="360"/>
+      </w:pPr>
+    </w:lvl>
+    <w:lvl w:ilvl="2" w:tplc="0416001B" w:tentative="1">
+      <w:start w:val="1"/>
+      <w:numFmt w:val="lowerRoman"/>
+      <w:lvlText w:val="%3."/>
+      <w:lvlJc w:val="right"/>
+      <w:pPr>
+        <w:ind w:left="2160" w:hanging="180"/>
+      </w:pPr>
+    </w:lvl>
+    <w:lvl w:ilvl="3" w:tplc="0416000F" w:tentative="1">
+      <w:start w:val="1"/>
+      <w:numFmt w:val="decimal"/>
+      <w:lvlText w:val="%4."/>
+      <w:lvlJc w:val="left"/>
+      <w:pPr>
+        <w:ind w:left="2880" w:hanging="360"/>
+      </w:pPr>
+    </w:lvl>
+    <w:lvl w:ilvl="4" w:tplc="04160019" w:tentative="1">
+      <w:start w:val="1"/>
+      <w:numFmt w:val="lowerLetter"/>
+      <w:lvlText w:val="%5."/>
+      <w:lvlJc w:val="left"/>
+      <w:pPr>
+        <w:ind w:left="3600" w:hanging="360"/>
+      </w:pPr>
+    </w:lvl>
+    <w:lvl w:ilvl="5" w:tplc="0416001B" w:tentative="1">
+      <w:start w:val="1"/>
+      <w:numFmt w:val="lowerRoman"/>
+      <w:lvlText w:val="%6."/>
+      <w:lvlJc w:val="right"/>
+      <w:pPr>
+        <w:ind w:left="4320" w:hanging="180"/>
+      </w:pPr>
+    </w:lvl>
+    <w:lvl w:ilvl="6" w:tplc="0416000F" w:tentative="1">
+      <w:start w:val="1"/>
+      <w:numFmt w:val="decimal"/>
+      <w:lvlText w:val="%7."/>
+      <w:lvlJc w:val="left"/>
+      <w:pPr>
+        <w:ind w:left="5040" w:hanging="360"/>
+      </w:pPr>
+    </w:lvl>
+    <w:lvl w:ilvl="7" w:tplc="04160019" w:tentative="1">
+      <w:start w:val="1"/>
+      <w:numFmt w:val="lowerLetter"/>
+      <w:lvlText w:val="%8."/>
+      <w:lvlJc w:val="left"/>
+      <w:pPr>
+        <w:ind w:left="5760" w:hanging="360"/>
+      </w:pPr>
+    </w:lvl>
+    <w:lvl w:ilvl="8" w:tplc="0416001B" w:tentative="1">
+      <w:start w:val="1"/>
+      <w:numFmt w:val="lowerRoman"/>
+      <w:lvlText w:val="%9."/>
+      <w:lvlJc w:val="right"/>
+      <w:pPr>
+        <w:ind w:left="6480" w:hanging="180"/>
+      </w:pPr>
+    </w:lvl>
+  </w:abstractNum>
+  <w:abstractNum w:abstractNumId="1">
     <w:nsid w:val="14681961"/>
     <w:multiLevelType w:val="multilevel"/>
     <w:tmpl w:val="6D34D8C4"/>
@@ -4461,7 +4977,7 @@
       </w:rPr>
     </w:lvl>
   </w:abstractNum>
-  <w:abstractNum w:abstractNumId="1">
+  <w:abstractNum w:abstractNumId="2">
     <w:nsid w:val="426675FD"/>
     <w:multiLevelType w:val="hybridMultilevel"/>
     <w:tmpl w:val="64A0B4B6"/>
@@ -4547,7 +5063,127 @@
       </w:pPr>
     </w:lvl>
   </w:abstractNum>
-  <w:abstractNum w:abstractNumId="2">
+  <w:abstractNum w:abstractNumId="3">
+    <w:nsid w:val="451505EE"/>
+    <w:multiLevelType w:val="multilevel"/>
+    <w:tmpl w:val="8892DF04"/>
+    <w:lvl w:ilvl="0">
+      <w:start w:val="1"/>
+      <w:numFmt w:val="decimal"/>
+      <w:pStyle w:val="Nvel1"/>
+      <w:lvlText w:val="%1"/>
+      <w:lvlJc w:val="left"/>
+      <w:pPr>
+        <w:ind w:left="794" w:hanging="794"/>
+      </w:pPr>
+      <w:rPr>
+        <w:rFonts w:hint="default"/>
+        <w:b/>
+      </w:rPr>
+    </w:lvl>
+    <w:lvl w:ilvl="1">
+      <w:start w:val="1"/>
+      <w:numFmt w:val="decimal"/>
+      <w:pStyle w:val="Nvel2"/>
+      <w:lvlText w:val="%1.%2"/>
+      <w:lvlJc w:val="left"/>
+      <w:pPr>
+        <w:ind w:left="794" w:hanging="794"/>
+      </w:pPr>
+      <w:rPr>
+        <w:rFonts w:hint="default"/>
+        <w:b/>
+      </w:rPr>
+    </w:lvl>
+    <w:lvl w:ilvl="2">
+      <w:start w:val="1"/>
+      <w:numFmt w:val="decimal"/>
+      <w:pStyle w:val="Nvel3"/>
+      <w:lvlText w:val="%1.%2.%3"/>
+      <w:lvlJc w:val="left"/>
+      <w:pPr>
+        <w:ind w:left="794" w:hanging="794"/>
+      </w:pPr>
+      <w:rPr>
+        <w:rFonts w:hint="default"/>
+        <w:b/>
+      </w:rPr>
+    </w:lvl>
+    <w:lvl w:ilvl="3">
+      <w:start w:val="1"/>
+      <w:numFmt w:val="decimal"/>
+      <w:lvlText w:val="%1.%2.%3.%4"/>
+      <w:lvlJc w:val="left"/>
+      <w:pPr>
+        <w:ind w:left="794" w:hanging="794"/>
+      </w:pPr>
+      <w:rPr>
+        <w:rFonts w:hint="default"/>
+        <w:b/>
+      </w:rPr>
+    </w:lvl>
+    <w:lvl w:ilvl="4">
+      <w:start w:val="1"/>
+      <w:numFmt w:val="decimal"/>
+      <w:lvlText w:val="%1.%2.%3.%4.%5"/>
+      <w:lvlJc w:val="left"/>
+      <w:pPr>
+        <w:ind w:left="794" w:hanging="794"/>
+      </w:pPr>
+      <w:rPr>
+        <w:rFonts w:hint="default"/>
+      </w:rPr>
+    </w:lvl>
+    <w:lvl w:ilvl="5">
+      <w:start w:val="1"/>
+      <w:numFmt w:val="decimal"/>
+      <w:lvlText w:val="%1.%2.%3.%4.%5.%6"/>
+      <w:lvlJc w:val="left"/>
+      <w:pPr>
+        <w:ind w:left="794" w:hanging="794"/>
+      </w:pPr>
+      <w:rPr>
+        <w:rFonts w:hint="default"/>
+      </w:rPr>
+    </w:lvl>
+    <w:lvl w:ilvl="6">
+      <w:start w:val="1"/>
+      <w:numFmt w:val="decimal"/>
+      <w:lvlText w:val="%1.%2.%3.%4.%5.%6.%7"/>
+      <w:lvlJc w:val="left"/>
+      <w:pPr>
+        <w:ind w:left="794" w:hanging="794"/>
+      </w:pPr>
+      <w:rPr>
+        <w:rFonts w:hint="default"/>
+      </w:rPr>
+    </w:lvl>
+    <w:lvl w:ilvl="7">
+      <w:start w:val="1"/>
+      <w:numFmt w:val="decimal"/>
+      <w:lvlText w:val="%1.%2.%3.%4.%5.%6.%7.%8"/>
+      <w:lvlJc w:val="left"/>
+      <w:pPr>
+        <w:ind w:left="794" w:hanging="794"/>
+      </w:pPr>
+      <w:rPr>
+        <w:rFonts w:hint="default"/>
+      </w:rPr>
+    </w:lvl>
+    <w:lvl w:ilvl="8">
+      <w:start w:val="1"/>
+      <w:numFmt w:val="decimal"/>
+      <w:lvlText w:val="%1.%2.%3.%4.%5.%6.%7.%8.%9"/>
+      <w:lvlJc w:val="left"/>
+      <w:pPr>
+        <w:ind w:left="794" w:hanging="794"/>
+      </w:pPr>
+      <w:rPr>
+        <w:rFonts w:hint="default"/>
+      </w:rPr>
+    </w:lvl>
+  </w:abstractNum>
+  <w:abstractNum w:abstractNumId="4">
     <w:nsid w:val="55097D2C"/>
     <w:multiLevelType w:val="multilevel"/>
     <w:tmpl w:val="A6104D20"/>
@@ -4645,7 +5281,7 @@
       </w:pPr>
     </w:lvl>
   </w:abstractNum>
-  <w:abstractNum w:abstractNumId="3">
+  <w:abstractNum w:abstractNumId="5">
     <w:nsid w:val="7A9A4752"/>
     <w:multiLevelType w:val="hybridMultilevel"/>
     <w:tmpl w:val="A912C9CC"/>
@@ -4759,16 +5395,16 @@
     </w:lvl>
   </w:abstractNum>
   <w:num w:numId="1">
-    <w:abstractNumId w:val="3"/>
+    <w:abstractNumId w:val="5"/>
   </w:num>
   <w:num w:numId="2">
+    <w:abstractNumId w:val="2"/>
+  </w:num>
+  <w:num w:numId="3">
     <w:abstractNumId w:val="1"/>
   </w:num>
-  <w:num w:numId="3">
-    <w:abstractNumId w:val="0"/>
-  </w:num>
   <w:num w:numId="4">
-    <w:abstractNumId w:val="2"/>
+    <w:abstractNumId w:val="4"/>
     <w:lvlOverride w:ilvl="0">
       <w:startOverride w:val="2"/>
     </w:lvlOverride>
@@ -4796,6 +5432,12 @@
     <w:lvlOverride w:ilvl="8">
       <w:startOverride w:val="1"/>
     </w:lvlOverride>
+  </w:num>
+  <w:num w:numId="5">
+    <w:abstractNumId w:val="0"/>
+  </w:num>
+  <w:num w:numId="6">
+    <w:abstractNumId w:val="3"/>
   </w:num>
 </w:numbering>
 </file>
@@ -5194,10 +5836,76 @@
     <w:name w:val="Normal"/>
     <w:qFormat/>
   </w:style>
+  <w:style w:type="paragraph" w:styleId="Ttulo1">
+    <w:name w:val="heading 1"/>
+    <w:basedOn w:val="Normal"/>
+    <w:next w:val="Normal"/>
+    <w:link w:val="Ttulo1Char"/>
+    <w:uiPriority w:val="9"/>
+    <w:qFormat/>
+    <w:rsid w:val="003B56BF"/>
+    <w:pPr>
+      <w:keepNext/>
+      <w:keepLines/>
+      <w:spacing w:before="240" w:after="0"/>
+      <w:outlineLvl w:val="0"/>
+    </w:pPr>
+    <w:rPr>
+      <w:rFonts w:asciiTheme="majorHAnsi" w:eastAsiaTheme="majorEastAsia" w:hAnsiTheme="majorHAnsi" w:cstheme="majorBidi"/>
+      <w:color w:val="2E74B5" w:themeColor="accent1" w:themeShade="BF"/>
+      <w:sz w:val="32"/>
+      <w:szCs w:val="32"/>
+    </w:rPr>
+  </w:style>
+  <w:style w:type="paragraph" w:styleId="Ttulo2">
+    <w:name w:val="heading 2"/>
+    <w:basedOn w:val="Normal"/>
+    <w:next w:val="Normal"/>
+    <w:link w:val="Ttulo2Char"/>
+    <w:uiPriority w:val="9"/>
+    <w:semiHidden/>
+    <w:unhideWhenUsed/>
+    <w:qFormat/>
+    <w:rsid w:val="00952442"/>
+    <w:pPr>
+      <w:keepNext/>
+      <w:keepLines/>
+      <w:spacing w:before="40" w:after="0"/>
+      <w:outlineLvl w:val="1"/>
+    </w:pPr>
+    <w:rPr>
+      <w:rFonts w:asciiTheme="majorHAnsi" w:eastAsiaTheme="majorEastAsia" w:hAnsiTheme="majorHAnsi" w:cstheme="majorBidi"/>
+      <w:color w:val="2E74B5" w:themeColor="accent1" w:themeShade="BF"/>
+      <w:sz w:val="26"/>
+      <w:szCs w:val="26"/>
+    </w:rPr>
+  </w:style>
+  <w:style w:type="paragraph" w:styleId="Ttulo3">
+    <w:name w:val="heading 3"/>
+    <w:basedOn w:val="Normal"/>
+    <w:next w:val="Normal"/>
+    <w:link w:val="Ttulo3Char"/>
+    <w:uiPriority w:val="9"/>
+    <w:semiHidden/>
+    <w:unhideWhenUsed/>
+    <w:qFormat/>
+    <w:rsid w:val="00952442"/>
+    <w:pPr>
+      <w:keepNext/>
+      <w:keepLines/>
+      <w:spacing w:before="40" w:after="0"/>
+      <w:outlineLvl w:val="2"/>
+    </w:pPr>
+    <w:rPr>
+      <w:rFonts w:asciiTheme="majorHAnsi" w:eastAsiaTheme="majorEastAsia" w:hAnsiTheme="majorHAnsi" w:cstheme="majorBidi"/>
+      <w:color w:val="1F4D78" w:themeColor="accent1" w:themeShade="7F"/>
+      <w:sz w:val="24"/>
+      <w:szCs w:val="24"/>
+    </w:rPr>
+  </w:style>
   <w:style w:type="character" w:default="1" w:styleId="Fontepargpadro">
     <w:name w:val="Default Paragraph Font"/>
     <w:uiPriority w:val="1"/>
-    <w:semiHidden/>
     <w:unhideWhenUsed/>
   </w:style>
   <w:style w:type="table" w:default="1" w:styleId="Tabelanormal">
@@ -5236,13 +5944,269 @@
     <w:name w:val="Hyperlink"/>
     <w:basedOn w:val="Fontepargpadro"/>
     <w:uiPriority w:val="99"/>
-    <w:semiHidden/>
     <w:unhideWhenUsed/>
     <w:rsid w:val="00E3010F"/>
     <w:rPr>
       <w:color w:val="0563C1" w:themeColor="hyperlink"/>
       <w:u w:val="single"/>
     </w:rPr>
+  </w:style>
+  <w:style w:type="paragraph" w:styleId="Cabealho">
+    <w:name w:val="header"/>
+    <w:basedOn w:val="Normal"/>
+    <w:link w:val="CabealhoChar"/>
+    <w:uiPriority w:val="99"/>
+    <w:unhideWhenUsed/>
+    <w:rsid w:val="000132FD"/>
+    <w:pPr>
+      <w:tabs>
+        <w:tab w:val="center" w:pos="4252"/>
+        <w:tab w:val="right" w:pos="8504"/>
+      </w:tabs>
+      <w:spacing w:after="0" w:line="240" w:lineRule="auto"/>
+    </w:pPr>
+  </w:style>
+  <w:style w:type="character" w:customStyle="1" w:styleId="CabealhoChar">
+    <w:name w:val="Cabeçalho Char"/>
+    <w:basedOn w:val="Fontepargpadro"/>
+    <w:link w:val="Cabealho"/>
+    <w:uiPriority w:val="99"/>
+    <w:rsid w:val="000132FD"/>
+  </w:style>
+  <w:style w:type="paragraph" w:styleId="Rodap">
+    <w:name w:val="footer"/>
+    <w:basedOn w:val="Normal"/>
+    <w:link w:val="RodapChar"/>
+    <w:uiPriority w:val="99"/>
+    <w:unhideWhenUsed/>
+    <w:rsid w:val="000132FD"/>
+    <w:pPr>
+      <w:tabs>
+        <w:tab w:val="center" w:pos="4252"/>
+        <w:tab w:val="right" w:pos="8504"/>
+      </w:tabs>
+      <w:spacing w:after="0" w:line="240" w:lineRule="auto"/>
+    </w:pPr>
+  </w:style>
+  <w:style w:type="character" w:customStyle="1" w:styleId="RodapChar">
+    <w:name w:val="Rodapé Char"/>
+    <w:basedOn w:val="Fontepargpadro"/>
+    <w:link w:val="Rodap"/>
+    <w:uiPriority w:val="99"/>
+    <w:rsid w:val="000132FD"/>
+  </w:style>
+  <w:style w:type="paragraph" w:customStyle="1" w:styleId="Nvel2">
+    <w:name w:val="Nível 2"/>
+    <w:basedOn w:val="Nvel1"/>
+    <w:next w:val="Normal"/>
+    <w:link w:val="Nvel2Char"/>
+    <w:autoRedefine/>
+    <w:qFormat/>
+    <w:rsid w:val="003B56BF"/>
+    <w:pPr>
+      <w:numPr>
+        <w:ilvl w:val="1"/>
+      </w:numPr>
+      <w:spacing w:before="360"/>
+    </w:pPr>
+    <w:rPr>
+      <w:rFonts w:cs="Arial"/>
+      <w:szCs w:val="24"/>
+      <w:lang w:val="pt-BR"/>
+    </w:rPr>
+  </w:style>
+  <w:style w:type="paragraph" w:customStyle="1" w:styleId="Nvel3">
+    <w:name w:val="Nível 3"/>
+    <w:basedOn w:val="Nvel2"/>
+    <w:next w:val="Normal"/>
+    <w:link w:val="Nvel3Char"/>
+    <w:autoRedefine/>
+    <w:qFormat/>
+    <w:rsid w:val="00952442"/>
+    <w:pPr>
+      <w:numPr>
+        <w:ilvl w:val="2"/>
+      </w:numPr>
+      <w:spacing w:before="400"/>
+    </w:pPr>
+  </w:style>
+  <w:style w:type="character" w:customStyle="1" w:styleId="Ttulo2Char">
+    <w:name w:val="Título 2 Char"/>
+    <w:basedOn w:val="Fontepargpadro"/>
+    <w:link w:val="Ttulo2"/>
+    <w:uiPriority w:val="9"/>
+    <w:semiHidden/>
+    <w:rsid w:val="00952442"/>
+    <w:rPr>
+      <w:rFonts w:asciiTheme="majorHAnsi" w:eastAsiaTheme="majorEastAsia" w:hAnsiTheme="majorHAnsi" w:cstheme="majorBidi"/>
+      <w:color w:val="2E74B5" w:themeColor="accent1" w:themeShade="BF"/>
+      <w:sz w:val="26"/>
+      <w:szCs w:val="26"/>
+    </w:rPr>
+  </w:style>
+  <w:style w:type="character" w:customStyle="1" w:styleId="Nvel2Char">
+    <w:name w:val="Nível 2 Char"/>
+    <w:basedOn w:val="Ttulo2Char"/>
+    <w:link w:val="Nvel2"/>
+    <w:rsid w:val="003B56BF"/>
+    <w:rPr>
+      <w:rFonts w:ascii="Arial" w:eastAsia="Calibri" w:hAnsi="Arial" w:cs="Arial"/>
+      <w:b/>
+      <w:color w:val="2E74B5" w:themeColor="accent1" w:themeShade="BF"/>
+      <w:sz w:val="24"/>
+      <w:szCs w:val="24"/>
+      <w:lang w:val="pt-BR"/>
+    </w:rPr>
+  </w:style>
+  <w:style w:type="paragraph" w:customStyle="1" w:styleId="Nvel4">
+    <w:name w:val="Nível 4"/>
+    <w:basedOn w:val="Nvel3"/>
+    <w:next w:val="Normal"/>
+    <w:link w:val="Nvel4Char"/>
+    <w:qFormat/>
+    <w:rsid w:val="00952442"/>
+  </w:style>
+  <w:style w:type="character" w:customStyle="1" w:styleId="Ttulo3Char">
+    <w:name w:val="Título 3 Char"/>
+    <w:basedOn w:val="Fontepargpadro"/>
+    <w:link w:val="Ttulo3"/>
+    <w:uiPriority w:val="9"/>
+    <w:semiHidden/>
+    <w:rsid w:val="00952442"/>
+    <w:rPr>
+      <w:rFonts w:asciiTheme="majorHAnsi" w:eastAsiaTheme="majorEastAsia" w:hAnsiTheme="majorHAnsi" w:cstheme="majorBidi"/>
+      <w:color w:val="1F4D78" w:themeColor="accent1" w:themeShade="7F"/>
+      <w:sz w:val="24"/>
+      <w:szCs w:val="24"/>
+    </w:rPr>
+  </w:style>
+  <w:style w:type="character" w:customStyle="1" w:styleId="Nvel3Char">
+    <w:name w:val="Nível 3 Char"/>
+    <w:basedOn w:val="Ttulo3Char"/>
+    <w:link w:val="Nvel3"/>
+    <w:rsid w:val="00952442"/>
+    <w:rPr>
+      <w:rFonts w:ascii="Arial" w:eastAsia="Calibri" w:hAnsi="Arial" w:cs="Arial"/>
+      <w:b/>
+      <w:color w:val="1F4D78" w:themeColor="accent1" w:themeShade="7F"/>
+      <w:sz w:val="24"/>
+      <w:szCs w:val="24"/>
+      <w:lang w:val="pt-BR"/>
+    </w:rPr>
+  </w:style>
+  <w:style w:type="paragraph" w:customStyle="1" w:styleId="Nvel1">
+    <w:name w:val="Nível 1"/>
+    <w:basedOn w:val="Ttulo1"/>
+    <w:next w:val="Normal"/>
+    <w:link w:val="Nvel1Char"/>
+    <w:autoRedefine/>
+    <w:qFormat/>
+    <w:rsid w:val="003B56BF"/>
+    <w:pPr>
+      <w:numPr>
+        <w:numId w:val="6"/>
+      </w:numPr>
+      <w:spacing w:before="400" w:after="560" w:line="360" w:lineRule="auto"/>
+      <w:jc w:val="both"/>
+    </w:pPr>
+    <w:rPr>
+      <w:rFonts w:ascii="Arial" w:eastAsia="Calibri" w:hAnsi="Arial"/>
+      <w:b/>
+      <w:color w:val="auto"/>
+      <w:sz w:val="24"/>
+    </w:rPr>
+  </w:style>
+  <w:style w:type="character" w:customStyle="1" w:styleId="Nvel4Char">
+    <w:name w:val="Nível 4 Char"/>
+    <w:basedOn w:val="Nvel3Char"/>
+    <w:link w:val="Nvel4"/>
+    <w:rsid w:val="003B56BF"/>
+    <w:rPr>
+      <w:rFonts w:ascii="Arial" w:eastAsia="Calibri" w:hAnsi="Arial" w:cs="Arial"/>
+      <w:b/>
+      <w:color w:val="1F4D78" w:themeColor="accent1" w:themeShade="7F"/>
+      <w:sz w:val="24"/>
+      <w:szCs w:val="24"/>
+      <w:lang w:val="pt-BR"/>
+    </w:rPr>
+  </w:style>
+  <w:style w:type="character" w:customStyle="1" w:styleId="Nvel1Char">
+    <w:name w:val="Nível 1 Char"/>
+    <w:basedOn w:val="Nvel2Char"/>
+    <w:link w:val="Nvel1"/>
+    <w:rsid w:val="003B56BF"/>
+    <w:rPr>
+      <w:rFonts w:ascii="Arial" w:eastAsia="Calibri" w:hAnsi="Arial" w:cstheme="majorBidi"/>
+      <w:b/>
+      <w:color w:val="2E74B5" w:themeColor="accent1" w:themeShade="BF"/>
+      <w:sz w:val="24"/>
+      <w:szCs w:val="32"/>
+      <w:lang w:val="pt-BR"/>
+    </w:rPr>
+  </w:style>
+  <w:style w:type="character" w:customStyle="1" w:styleId="Ttulo1Char">
+    <w:name w:val="Título 1 Char"/>
+    <w:basedOn w:val="Fontepargpadro"/>
+    <w:link w:val="Ttulo1"/>
+    <w:uiPriority w:val="9"/>
+    <w:rsid w:val="003B56BF"/>
+    <w:rPr>
+      <w:rFonts w:asciiTheme="majorHAnsi" w:eastAsiaTheme="majorEastAsia" w:hAnsiTheme="majorHAnsi" w:cstheme="majorBidi"/>
+      <w:color w:val="2E74B5" w:themeColor="accent1" w:themeShade="BF"/>
+      <w:sz w:val="32"/>
+      <w:szCs w:val="32"/>
+    </w:rPr>
+  </w:style>
+  <w:style w:type="paragraph" w:styleId="Sumrio1">
+    <w:name w:val="toc 1"/>
+    <w:basedOn w:val="Normal"/>
+    <w:next w:val="Normal"/>
+    <w:autoRedefine/>
+    <w:uiPriority w:val="39"/>
+    <w:unhideWhenUsed/>
+    <w:rsid w:val="003B56BF"/>
+    <w:pPr>
+      <w:spacing w:after="100"/>
+    </w:pPr>
+  </w:style>
+  <w:style w:type="paragraph" w:styleId="Sumrio2">
+    <w:name w:val="toc 2"/>
+    <w:basedOn w:val="Normal"/>
+    <w:next w:val="Normal"/>
+    <w:autoRedefine/>
+    <w:uiPriority w:val="39"/>
+    <w:unhideWhenUsed/>
+    <w:rsid w:val="003B56BF"/>
+    <w:pPr>
+      <w:spacing w:after="100"/>
+      <w:ind w:left="220"/>
+    </w:pPr>
+  </w:style>
+  <w:style w:type="paragraph" w:styleId="Sumrio3">
+    <w:name w:val="toc 3"/>
+    <w:basedOn w:val="Normal"/>
+    <w:next w:val="Normal"/>
+    <w:autoRedefine/>
+    <w:uiPriority w:val="39"/>
+    <w:unhideWhenUsed/>
+    <w:rsid w:val="003B56BF"/>
+    <w:pPr>
+      <w:spacing w:after="100"/>
+      <w:ind w:left="440"/>
+    </w:pPr>
+  </w:style>
+  <w:style w:type="paragraph" w:styleId="Sumrio4">
+    <w:name w:val="toc 4"/>
+    <w:basedOn w:val="Normal"/>
+    <w:next w:val="Normal"/>
+    <w:autoRedefine/>
+    <w:uiPriority w:val="39"/>
+    <w:unhideWhenUsed/>
+    <w:rsid w:val="003B56BF"/>
+    <w:pPr>
+      <w:spacing w:after="100"/>
+      <w:ind w:left="660"/>
+    </w:pPr>
   </w:style>
 </w:styles>
 </file>
@@ -5506,4 +6470,16 @@
     </a:ext>
   </a:extLst>
 </a:theme>
+</file>
+
+<file path=customXml/item1.xml><?xml version="1.0" encoding="utf-8"?>
+<b:Sources xmlns:b="http://schemas.openxmlformats.org/officeDocument/2006/bibliography" xmlns="http://schemas.openxmlformats.org/officeDocument/2006/bibliography" SelectedStyle="\APASixthEditionOfficeOnline.xsl" StyleName="APA" Version="6"/>
+</file>
+
+<file path=customXml/itemProps1.xml><?xml version="1.0" encoding="utf-8"?>
+<ds:datastoreItem xmlns:ds="http://schemas.openxmlformats.org/officeDocument/2006/customXml" ds:itemID="{1F12D600-7D6F-449D-B980-F03EC3A21F6B}">
+  <ds:schemaRefs>
+    <ds:schemaRef ds:uri="http://schemas.openxmlformats.org/officeDocument/2006/bibliography"/>
+  </ds:schemaRefs>
+</ds:datastoreItem>
 </file>
</xml_diff>